<commit_message>
Created inital Paper Draft
</commit_message>
<xml_diff>
--- a/Docs/IndepResearchPaper.docx
+++ b/Docs/IndepResearchPaper.docx
@@ -1,6 +1,6 @@
 
 <file path=word/document.xml><?xml version="1.0" encoding="utf-8"?>
-<w:document xmlns:wpc="http://schemas.microsoft.com/office/word/2010/wordprocessingCanvas" xmlns:cx="http://schemas.microsoft.com/office/drawing/2014/chartex" xmlns:cx1="http://schemas.microsoft.com/office/drawing/2015/9/8/chartex" xmlns:cx2="http://schemas.microsoft.com/office/drawing/2015/10/21/chartex" xmlns:cx3="http://schemas.microsoft.com/office/drawing/2016/5/9/chartex" xmlns:cx4="http://schemas.microsoft.com/office/drawing/2016/5/10/chartex" xmlns:cx5="http://schemas.microsoft.com/office/drawing/2016/5/11/chartex" xmlns:cx6="http://schemas.microsoft.com/office/drawing/2016/5/12/chartex" xmlns:cx7="http://schemas.microsoft.com/office/drawing/2016/5/13/chartex" xmlns:cx8="http://schemas.microsoft.com/office/drawing/2016/5/14/chartex" xmlns:mc="http://schemas.openxmlformats.org/markup-compatibility/2006" xmlns:aink="http://schemas.microsoft.com/office/drawing/2016/ink" xmlns:am3d="http://schemas.microsoft.com/office/drawing/2017/model3d" xmlns:o="urn:schemas-microsoft-com:office:office" xmlns:oel="http://schemas.microsoft.com/office/2019/extlst" xmlns:r="http://schemas.openxmlformats.org/officeDocument/2006/relationships" xmlns:m="http://schemas.openxmlformats.org/officeDocument/2006/math" xmlns:v="urn:schemas-microsoft-com:vml" xmlns:wp14="http://schemas.microsoft.com/office/word/2010/wordprocessingDrawing" xmlns:wp="http://schemas.openxmlformats.org/drawingml/2006/wordprocessingDrawing" xmlns:w10="urn:schemas-microsoft-com:office:word" xmlns:w="http://schemas.openxmlformats.org/wordprocessingml/2006/main" xmlns:w14="http://schemas.microsoft.com/office/word/2010/wordml" xmlns:w15="http://schemas.microsoft.com/office/word/2012/wordml" xmlns:w16cex="http://schemas.microsoft.com/office/word/2018/wordml/cex" xmlns:w16cid="http://schemas.microsoft.com/office/word/2016/wordml/cid" xmlns:w16="http://schemas.microsoft.com/office/word/2018/wordml" xmlns:w16sdtdh="http://schemas.microsoft.com/office/word/2020/wordml/sdtdatahash" xmlns:w16se="http://schemas.microsoft.com/office/word/2015/wordml/symex" xmlns:wpg="http://schemas.microsoft.com/office/word/2010/wordprocessingGroup" xmlns:wpi="http://schemas.microsoft.com/office/word/2010/wordprocessingInk" xmlns:wne="http://schemas.microsoft.com/office/word/2006/wordml" xmlns:wps="http://schemas.microsoft.com/office/word/2010/wordprocessingShape" mc:Ignorable="w14 w15 w16se w16cid w16 w16cex w16sdtdh wp14">
+<w:document xmlns:wpc="http://schemas.microsoft.com/office/word/2010/wordprocessingCanvas" xmlns:cx="http://schemas.microsoft.com/office/drawing/2014/chartex" xmlns:cx1="http://schemas.microsoft.com/office/drawing/2015/9/8/chartex" xmlns:cx2="http://schemas.microsoft.com/office/drawing/2015/10/21/chartex" xmlns:cx3="http://schemas.microsoft.com/office/drawing/2016/5/9/chartex" xmlns:cx4="http://schemas.microsoft.com/office/drawing/2016/5/10/chartex" xmlns:cx5="http://schemas.microsoft.com/office/drawing/2016/5/11/chartex" xmlns:cx6="http://schemas.microsoft.com/office/drawing/2016/5/12/chartex" xmlns:cx7="http://schemas.microsoft.com/office/drawing/2016/5/13/chartex" xmlns:cx8="http://schemas.microsoft.com/office/drawing/2016/5/14/chartex" xmlns:mc="http://schemas.openxmlformats.org/markup-compatibility/2006" xmlns:aink="http://schemas.microsoft.com/office/drawing/2016/ink" xmlns:am3d="http://schemas.microsoft.com/office/drawing/2017/model3d" xmlns:o="urn:schemas-microsoft-com:office:office" xmlns:oel="http://schemas.microsoft.com/office/2019/extlst" xmlns:r="http://schemas.openxmlformats.org/officeDocument/2006/relationships" xmlns:m="http://schemas.openxmlformats.org/officeDocument/2006/math" xmlns:v="urn:schemas-microsoft-com:vml" xmlns:wp14="http://schemas.microsoft.com/office/word/2010/wordprocessingDrawing" xmlns:wp="http://schemas.openxmlformats.org/drawingml/2006/wordprocessingDrawing" xmlns:w10="urn:schemas-microsoft-com:office:word" xmlns:w="http://schemas.openxmlformats.org/wordprocessingml/2006/main" xmlns:w14="http://schemas.microsoft.com/office/word/2010/wordml" xmlns:w15="http://schemas.microsoft.com/office/word/2012/wordml" xmlns:w16cex="http://schemas.microsoft.com/office/word/2018/wordml/cex" xmlns:w16cid="http://schemas.microsoft.com/office/word/2016/wordml/cid" xmlns:w16="http://schemas.microsoft.com/office/word/2018/wordml" xmlns:w16du="http://schemas.microsoft.com/office/word/2023/wordml/word16du" xmlns:w16sdtdh="http://schemas.microsoft.com/office/word/2020/wordml/sdtdatahash" xmlns:w16se="http://schemas.microsoft.com/office/word/2015/wordml/symex" xmlns:wpg="http://schemas.microsoft.com/office/word/2010/wordprocessingGroup" xmlns:wpi="http://schemas.microsoft.com/office/word/2010/wordprocessingInk" xmlns:wne="http://schemas.microsoft.com/office/word/2006/wordml" xmlns:wps="http://schemas.microsoft.com/office/word/2010/wordprocessingShape" mc:Ignorable="w14 w15 w16se w16cid w16 w16cex w16sdtdh wp14">
   <w:body>
     <w:p>
       <w:pPr>
@@ -64,8 +64,13 @@
       <w:r>
         <w:t xml:space="preserve">Dr. </w:t>
       </w:r>
-      <w:r>
-        <w:t>Wenzhong Gao</w:t>
+      <w:proofErr w:type="spellStart"/>
+      <w:r>
+        <w:t>Wenzhong</w:t>
+      </w:r>
+      <w:proofErr w:type="spellEnd"/>
+      <w:r>
+        <w:t xml:space="preserve"> Gao</w:t>
       </w:r>
     </w:p>
     <w:p>
@@ -94,85 +99,6 @@
         <w:pStyle w:val="Title"/>
       </w:pPr>
     </w:p>
-    <w:p>
-      <w:pPr>
-        <w:pStyle w:val="Title"/>
-      </w:pPr>
-      <w:r>
-        <w:t xml:space="preserve">Remove all the we and our usage in the </w:t>
-      </w:r>
-      <w:r>
-        <w:t>introduction</w:t>
-      </w:r>
-    </w:p>
-    <w:sdt>
-      <w:sdtPr>
-        <w:alias w:val="Abstract:"/>
-        <w:tag w:val="Abstract:"/>
-        <w:id w:val="202146031"/>
-        <w:placeholder>
-          <w:docPart w:val="71798A6F893A4FDB8BA3626B8BC77D91"/>
-        </w:placeholder>
-        <w:temporary/>
-        <w:showingPlcHdr/>
-        <w15:appearance w15:val="hidden"/>
-      </w:sdtPr>
-      <w:sdtContent>
-        <w:p>
-          <w:pPr>
-            <w:pStyle w:val="SectionTitle"/>
-          </w:pPr>
-          <w:r>
-            <w:t>Abstract</w:t>
-          </w:r>
-        </w:p>
-      </w:sdtContent>
-    </w:sdt>
-    <w:p>
-      <w:r>
-        <w:t>In the rapidly advancing field of robotics</w:t>
-      </w:r>
-      <w:r>
-        <w:rPr>
-          <w:highlight w:val="yellow"/>
-        </w:rPr>
-        <w:t xml:space="preserve">, 3D </w:t>
-      </w:r>
-      <w:r>
-        <w:rPr>
-          <w:highlight w:val="yellow"/>
-        </w:rPr>
-        <w:t>printing,</w:t>
-      </w:r>
-      <w:r>
-        <w:rPr>
-          <w:highlight w:val="yellow"/>
-        </w:rPr>
-        <w:t xml:space="preserve"> and open-source software enable the creation of custom components and printed circuit boards (PCBs).</w:t>
-      </w:r>
-      <w:r>
-        <w:t xml:space="preserve"> This project focuses on developing a remote-controlled robotic car and a user-friendly PCB motherboard using KiCad, a free Electronic Design Automation software. The PCB will offer a "Plug and Play" experience, allowing users to easily connect motors and control their car remotely.</w:t>
-      </w:r>
-      <w:r>
-        <w:t xml:space="preserve"> </w:t>
-      </w:r>
-      <w:r>
-        <w:t>Instead of traditional Radio Frequency (RF) modules, Bluetooth technology will be employed, enabling users to control the robotic car with their Android smartphones. A custom Android application will be developed for connecting and controlling the car via Bluetooth.</w:t>
-      </w:r>
-      <w:r>
-        <w:t xml:space="preserve"> </w:t>
-      </w:r>
-      <w:r>
-        <w:t>The PCB will integrate a microcontroller for signal distribution and a Bluetooth module for communication with the Android app. Power distribution to all circuitry and motors will be managed through a single power input, and a motor control system will interpret signals from the smartphone controller. The project includes developing the code for the microcontroller to ensure seamless integration of the Bluetooth module and motor control system.</w:t>
-      </w:r>
-      <w:r>
-        <w:t xml:space="preserve"> </w:t>
-      </w:r>
-      <w:r>
-        <w:t>This innovative approach to robotics aims to make custom remote-control cars more accessible and convenient. By utilizing Bluetooth technology and Android smartphones as controllers, this project pushes the boundaries of remote-controlled robotics.</w:t>
-      </w:r>
-    </w:p>
-    <w:p/>
     <w:p>
       <w:pPr>
         <w:ind w:firstLine="0"/>
@@ -202,11 +128,21 @@
         <w:t>In recent years, the field of robotics has witnessed remarkable growth, driven by advancements in 3D printing, open-source software, and the increasing accessibility of tools for creating custom components and printed circuit boards (PCBs). As these technologies become more prevalent, researchers and enthusiasts alike are exploring innovative ways to develop user-friendly, cost-effective, and versatile robotic systems. One such application is the creation of remote-controlled robotic cars, which have the potential to revolutionize not only the field of robotics but also adjacent industries, such as automotive, logistics, and entertainment.</w:t>
       </w:r>
     </w:p>
-    <w:p>
-      <w:r>
-        <w:t>This research paper presents the development of a remote-controlled robotic car and the design of a user-friendly PCB motherboard using KiCad, a free Electronic Design Automation software. Our approach aims to provide a "Plug and Play" experience, enabling users to easily connect motors to the board and control their car remotely. In contrast to traditional Radio Frequency (RF) modules, our design employs Bluetooth technology, allowing users to leverage their Android smartphones as intuitive and accessible controllers.</w:t>
-      </w:r>
-    </w:p>
+    <w:p/>
+    <w:p>
+      <w:r>
+        <w:t xml:space="preserve">This research paper presents the development of a remote-controlled robotic car and the design of a user-friendly PCB motherboard using </w:t>
+      </w:r>
+      <w:proofErr w:type="spellStart"/>
+      <w:r>
+        <w:t>KiCad</w:t>
+      </w:r>
+      <w:proofErr w:type="spellEnd"/>
+      <w:r>
+        <w:t>, a free Electronic Design Automation software. Our approach aims to provide a "Plug and Play" experience, enabling users to easily connect motors to the board and control their car remotely. In contrast to traditional Radio Frequency (RF) modules, our design employs Bluetooth technology, allowing users to leverage their Android smartphones as intuitive and accessible controllers.</w:t>
+      </w:r>
+    </w:p>
+    <w:p/>
     <w:p>
       <w:r>
         <w:t>To achieve this level of user-friendliness, we developed a custom Android application that facilitates connection and control of the car via Bluetooth. The PCB integrates a microcontroller for signal distribution and a Bluetooth module for communication with the Android app. Power distribution to all circuitry and motors is managed through a single power input, and a motor control system interprets signals from the smartphone controller. We also developed the code for the microcontroller, ensuring seamless integration of the Bluetooth module and motor control system.</w:t>
@@ -214,11 +150,8 @@
     </w:p>
     <w:p>
       <w:r>
-        <w:t xml:space="preserve">This research paper provides a comprehensive account of our innovative approach to remote-controlled robotic car development. We discuss the design and implementation of the </w:t>
-      </w:r>
-      <w:r>
         <w:lastRenderedPageBreak/>
-        <w:t>PCB, the creation of the Android application, and the integration of Bluetooth technology. We also present experimental results that demonstrate the effectiveness and versatility of our design. By pushing the boundaries of remote-controlled robotics and making custom robotic cars more accessible and convenient, our research contributes to the ongoing evolution of the robotics field.</w:t>
+        <w:t>This research paper provides a comprehensive account of our innovative approach to remote-controlled robotic car development. We discuss the design and implementation of the PCB, the creation of the Android application, and the integration of Bluetooth technology. We also present experimental results that demonstrate the effectiveness and versatility of our design. By pushing the boundaries of remote-controlled robotics and making custom robotic cars more accessible and convenient, our research contributes to the ongoing evolution of the robotics field.</w:t>
       </w:r>
     </w:p>
     <w:p>
@@ -235,94 +168,2620 @@
       </w:r>
     </w:p>
     <w:p>
+      <w:r>
+        <w:t>For the development of the PCB, specific components were selected based on their compatibility, efficiency, and form factor. In this section, we outline the rationale behind the chosen components, and compare them with alternative options.</w:t>
+      </w:r>
+    </w:p>
+    <w:p>
       <w:pPr>
         <w:ind w:firstLine="0"/>
       </w:pPr>
       <w:r>
-        <w:t>-Component Selection</w:t>
-      </w:r>
-    </w:p>
+        <w:rPr>
+          <w:b/>
+          <w:bCs/>
+        </w:rPr>
+        <w:t>Microcontroller:</w:t>
+      </w:r>
+      <w:r>
+        <w:t xml:space="preserve"> ESP32</w:t>
+      </w:r>
+    </w:p>
+    <w:p>
+      <w:r>
+        <w:t>The ESP32 microcontroller was selected for its integrated wireless capabilities and powerful processing features. As a dual-core, low-power microcontroller with integrated Wi-Fi and Bluetooth Low Energy (BLE) functionalities, it is well-suited for IoT applications and wireless communication</w:t>
+      </w:r>
+      <w:r>
+        <w:t xml:space="preserve">. The ESP32 has 34 GPIO pins that </w:t>
+      </w:r>
+      <w:proofErr w:type="gramStart"/>
+      <w:r>
+        <w:t>are capable of providing</w:t>
+      </w:r>
+      <w:proofErr w:type="gramEnd"/>
+      <w:r>
+        <w:t xml:space="preserve"> digital signals as well as PWM signals which are crucial for the motor controller.</w:t>
+      </w:r>
+      <w:r>
+        <w:t xml:space="preserve"> </w:t>
+      </w:r>
+      <w:r>
+        <w:t>T</w:t>
+      </w:r>
+      <w:r>
+        <w:t>he ESP32 provides ample processing power and memory for the demands of the robotic car project</w:t>
+      </w:r>
+      <w:r>
+        <w:t xml:space="preserve">. </w:t>
+      </w:r>
+      <w:r>
+        <w:t>The choice of the ESP32 was further motivated by its built-in BLE capabilities, which eliminated the need for a separate BLE module. This decision streamlined the design, reduced the overall footprint of the PCB, and increased system efficiency. Alternative options, such as the Arduino Nano or the Teensy, would have required an additional BLE module to be connected</w:t>
+      </w:r>
+      <w:r>
+        <w:t xml:space="preserve"> such as the HM-10</w:t>
+      </w:r>
+      <w:r>
+        <w:t>,</w:t>
+      </w:r>
+      <w:r>
+        <w:t xml:space="preserve"> which would have</w:t>
+      </w:r>
+      <w:r>
+        <w:t xml:space="preserve"> increas</w:t>
+      </w:r>
+      <w:r>
+        <w:t xml:space="preserve">ed </w:t>
+      </w:r>
+      <w:r>
+        <w:t>complexity, size, and power consumption.</w:t>
+      </w:r>
+    </w:p>
+    <w:p/>
     <w:p>
       <w:pPr>
         <w:ind w:firstLine="0"/>
       </w:pPr>
       <w:r>
+        <w:rPr>
+          <w:b/>
+          <w:bCs/>
+        </w:rPr>
+        <w:t>Motor Controller</w:t>
+      </w:r>
+      <w:r>
+        <w:t>: TB6612FNG</w:t>
+      </w:r>
+    </w:p>
+    <w:p>
+      <w:r>
+        <w:t>The TB6612FNG motor driver was chosen as the motor controller due to its compact size, efficient performance, and versatility. Compared to alternatives like the L298N motor driver, the TB6612FNG does not require a large heatsink or large capacitors, which helps maintain a smaller form factor for the PCB. Additionally, the TB6612FNG offers better thermal efficiency, ensuring safe and reliable operation even under high load conditions.</w:t>
+      </w:r>
+    </w:p>
+    <w:p/>
+    <w:p>
+      <w:pPr>
+        <w:ind w:firstLine="0"/>
+      </w:pPr>
+      <w:r>
+        <w:t>The TB6612FNG is a dual-channel motor driver that can deliver up to 1.2 A per channel, with a</w:t>
+      </w:r>
+      <w:r>
+        <w:t xml:space="preserve"> logic voltage of 3.3V and an</w:t>
+      </w:r>
+      <w:r>
+        <w:t xml:space="preserve"> operating </w:t>
+      </w:r>
+      <w:r>
+        <w:t xml:space="preserve">motor </w:t>
+      </w:r>
+      <w:r>
+        <w:t>voltage range of 2.5-13.5 V. It features built-in thermal shutdown protection and low voltage detection, further enhancing the safety and reliability of the motor control system.</w:t>
+      </w:r>
+      <w:r>
+        <w:t xml:space="preserve"> </w:t>
+      </w:r>
+      <w:r>
+        <w:t>The motor driver also offers a range of control options, including PWM</w:t>
+      </w:r>
+      <w:r>
+        <w:t xml:space="preserve"> pin to determine the speed of the motor, as well as</w:t>
+      </w:r>
+      <w:r>
+        <w:t xml:space="preserve"> IN1, and IN2 inputs, which</w:t>
+      </w:r>
+      <w:r>
+        <w:t xml:space="preserve"> provide the user options for turning the motor clockwise, counterclockwise, a short brake or a complete stop</w:t>
+      </w:r>
+      <w:r>
+        <w:t>.</w:t>
+      </w:r>
+      <w:r>
+        <w:t xml:space="preserve"> Two TB6612FNG motor drivers are used, allowing users to drive up to 4 motors.</w:t>
+      </w:r>
+    </w:p>
+    <w:p>
+      <w:pPr>
+        <w:ind w:firstLine="0"/>
+      </w:pPr>
+    </w:p>
+    <w:p>
+      <w:pPr>
+        <w:ind w:firstLine="0"/>
+        <w:rPr>
+          <w:b/>
+          <w:bCs/>
+        </w:rPr>
+      </w:pPr>
+      <w:r>
+        <w:rPr>
+          <w:b/>
+          <w:bCs/>
+        </w:rPr>
+        <w:t xml:space="preserve">Power Distribution: </w:t>
+      </w:r>
+      <w:r>
+        <w:t>Buck Converters</w:t>
+      </w:r>
+    </w:p>
+    <w:p>
+      <w:r>
+        <w:t>Efficient power distribution is crucial for the proper functioning and reliability of the PCB. To meet the voltage and current requirements of the various components, two buck converters were incorporated: the AZ1117IH-3.3TRG1 and the LM1085-5.0.</w:t>
+      </w:r>
+    </w:p>
+    <w:p/>
+    <w:p>
+      <w:pPr>
+        <w:ind w:firstLine="0"/>
+      </w:pPr>
+      <w:r>
+        <w:t xml:space="preserve">The AZ1117IH-3.3TRG1 is a low dropout linear regulator that converts input voltages up to 12V to a fixed 3.3V output, providing a maximum current of 1A. This 3.3V output powers the ESP32 </w:t>
+      </w:r>
+      <w:r>
+        <w:lastRenderedPageBreak/>
+        <w:t>microcontroller and the TB6612FNG motor driver, ensuring stable operation and mitigating the risk of component failure due to voltage fluctuations.</w:t>
+      </w:r>
+    </w:p>
+    <w:p>
+      <w:pPr>
+        <w:ind w:firstLine="0"/>
+      </w:pPr>
+    </w:p>
+    <w:p>
+      <w:pPr>
+        <w:ind w:firstLine="0"/>
+      </w:pPr>
+      <w:r>
+        <w:t>The LM1085-5.0 is a 5V low dropout linear regulator capable of delivering up to 3A of output current. This buck converter was selected to supply power to the motors, providing them with a stable and reliable source of energy. Its ability to handle high current loads ensures consistent motor performance, even in demanding conditions.</w:t>
+      </w:r>
+    </w:p>
+    <w:p>
+      <w:pPr>
+        <w:ind w:firstLine="0"/>
+      </w:pPr>
+    </w:p>
+    <w:p>
+      <w:pPr>
+        <w:ind w:firstLine="0"/>
+        <w:rPr>
+          <w:b/>
+          <w:bCs/>
+        </w:rPr>
+      </w:pPr>
+      <w:r>
+        <w:rPr>
+          <w:b/>
+          <w:bCs/>
+        </w:rPr>
+        <w:t>Chassis and Motors</w:t>
+      </w:r>
+    </w:p>
+    <w:p>
+      <w:r>
+        <w:t>For testing and validation of the PCB, an off-the-shelf acrylic chassis with four TT DC gearbox motors was utilized. These motors are rated for operation within a voltage range of 3 to 6V. At 5V, the motors exhibit a no-load current draw of approximately 155mA, achieving 185 RPM. In a stalled state, the current draw increases to 1.2A per motor.</w:t>
+      </w:r>
+    </w:p>
+    <w:p>
+      <w:pPr>
+        <w:ind w:firstLine="0"/>
+      </w:pPr>
+    </w:p>
+    <w:p>
+      <w:r>
+        <w:t>In summary, the ESP32 microcontroller and the TB6612FNG motor driver were selected based on their integrated capabilities, compact form factor, and efficient performance. By incorporating these components into the PCB design, the system achieves a high level of functionality and versatility, while ensuring reliable and precise control of the remote-controlled robotic car.</w:t>
+      </w:r>
+      <w:r>
+        <w:t xml:space="preserve"> The </w:t>
+      </w:r>
+      <w:r>
+        <w:t xml:space="preserve">combination of the AZ1117IH-3.3TRG1 and LM1085-5.0 buck converters </w:t>
+      </w:r>
+      <w:r>
+        <w:t>facilitate</w:t>
+      </w:r>
+      <w:r>
+        <w:t xml:space="preserve"> efficient power distribution for the ESP32 microcontroller, TB6612FNG motor driver, and TT DC gearbox motors</w:t>
+      </w:r>
+      <w:r>
+        <w:t xml:space="preserve">, as they were chosen to meet the power consumption demands of the components </w:t>
+      </w:r>
+      <w:r>
+        <w:t>of the micro-controller, motor controller and motors.</w:t>
+      </w:r>
+      <w:r>
+        <w:t xml:space="preserve"> </w:t>
+      </w:r>
+      <w:r>
+        <w:t xml:space="preserve"> The power calculation table provides a detailed breakdown of the power requirements for each component under different </w:t>
+      </w:r>
+      <w:r>
+        <w:lastRenderedPageBreak/>
+        <w:t>load conditions, further demonstrating the suitability of the chosen buck converters for this application.</w:t>
+      </w:r>
+    </w:p>
+    <w:p>
+      <w:pPr>
+        <w:ind w:firstLine="0"/>
+      </w:pPr>
+    </w:p>
+    <w:p>
+      <w:pPr>
+        <w:pStyle w:val="Caption"/>
+        <w:keepNext/>
+      </w:pPr>
+      <w:r>
+        <w:t xml:space="preserve">Table </w:t>
+      </w:r>
+      <w:fldSimple w:instr=" SEQ Table \* ARABIC ">
+        <w:r>
+          <w:rPr>
+            <w:noProof/>
+          </w:rPr>
+          <w:t>1</w:t>
+        </w:r>
+      </w:fldSimple>
+      <w:r>
+        <w:t>: Power calculations for components that operate on 3.3V</w:t>
+      </w:r>
+    </w:p>
+    <w:tbl>
+      <w:tblPr>
+        <w:tblStyle w:val="PlainTable3"/>
+        <w:tblW w:w="9795" w:type="dxa"/>
+        <w:tblLook w:val="04A0" w:firstRow="1" w:lastRow="0" w:firstColumn="1" w:lastColumn="0" w:noHBand="0" w:noVBand="1"/>
+      </w:tblPr>
+      <w:tblGrid>
+        <w:gridCol w:w="2951"/>
+        <w:gridCol w:w="2262"/>
+        <w:gridCol w:w="2553"/>
+        <w:gridCol w:w="2029"/>
+      </w:tblGrid>
+      <w:tr>
+        <w:trPr>
+          <w:cnfStyle w:val="100000000000" w:firstRow="1" w:lastRow="0" w:firstColumn="0" w:lastColumn="0" w:oddVBand="0" w:evenVBand="0" w:oddHBand="0" w:evenHBand="0" w:firstRowFirstColumn="0" w:firstRowLastColumn="0" w:lastRowFirstColumn="0" w:lastRowLastColumn="0"/>
+        </w:trPr>
+        <w:tc>
+          <w:tcPr>
+            <w:cnfStyle w:val="001000000100" w:firstRow="0" w:lastRow="0" w:firstColumn="1" w:lastColumn="0" w:oddVBand="0" w:evenVBand="0" w:oddHBand="0" w:evenHBand="0" w:firstRowFirstColumn="1" w:firstRowLastColumn="0" w:lastRowFirstColumn="0" w:lastRowLastColumn="0"/>
+            <w:tcW w:w="0" w:type="auto"/>
+            <w:hideMark/>
+          </w:tcPr>
+          <w:p>
+            <w:pPr>
+              <w:ind w:firstLine="0"/>
+            </w:pPr>
+            <w:r>
+              <w:t>Component</w:t>
+            </w:r>
+          </w:p>
+        </w:tc>
+        <w:tc>
+          <w:tcPr>
+            <w:tcW w:w="0" w:type="auto"/>
+            <w:hideMark/>
+          </w:tcPr>
+          <w:p>
+            <w:pPr>
+              <w:spacing w:line="480" w:lineRule="auto"/>
+              <w:ind w:firstLine="0"/>
+              <w:cnfStyle w:val="100000000000" w:firstRow="1" w:lastRow="0" w:firstColumn="0" w:lastColumn="0" w:oddVBand="0" w:evenVBand="0" w:oddHBand="0" w:evenHBand="0" w:firstRowFirstColumn="0" w:firstRowLastColumn="0" w:lastRowFirstColumn="0" w:lastRowLastColumn="0"/>
+            </w:pPr>
+            <w:r>
+              <w:t>Voltage (V)</w:t>
+            </w:r>
+          </w:p>
+        </w:tc>
+        <w:tc>
+          <w:tcPr>
+            <w:tcW w:w="0" w:type="auto"/>
+            <w:hideMark/>
+          </w:tcPr>
+          <w:p>
+            <w:pPr>
+              <w:spacing w:line="480" w:lineRule="auto"/>
+              <w:ind w:firstLine="0"/>
+              <w:cnfStyle w:val="100000000000" w:firstRow="1" w:lastRow="0" w:firstColumn="0" w:lastColumn="0" w:oddVBand="0" w:evenVBand="0" w:oddHBand="0" w:evenHBand="0" w:firstRowFirstColumn="0" w:firstRowLastColumn="0" w:lastRowFirstColumn="0" w:lastRowLastColumn="0"/>
+            </w:pPr>
+            <w:r>
+              <w:t>Current (</w:t>
+            </w:r>
+            <w:r>
+              <w:rPr>
+                <w:caps w:val="0"/>
+              </w:rPr>
+              <w:t>m</w:t>
+            </w:r>
+            <w:r>
+              <w:t>A)</w:t>
+            </w:r>
+          </w:p>
+        </w:tc>
+        <w:tc>
+          <w:tcPr>
+            <w:tcW w:w="0" w:type="auto"/>
+            <w:hideMark/>
+          </w:tcPr>
+          <w:p>
+            <w:pPr>
+              <w:spacing w:line="480" w:lineRule="auto"/>
+              <w:ind w:firstLine="0"/>
+              <w:cnfStyle w:val="100000000000" w:firstRow="1" w:lastRow="0" w:firstColumn="0" w:lastColumn="0" w:oddVBand="0" w:evenVBand="0" w:oddHBand="0" w:evenHBand="0" w:firstRowFirstColumn="0" w:firstRowLastColumn="0" w:lastRowFirstColumn="0" w:lastRowLastColumn="0"/>
+            </w:pPr>
+            <w:r>
+              <w:t>Power (W)</w:t>
+            </w:r>
+          </w:p>
+        </w:tc>
+      </w:tr>
+      <w:tr>
+        <w:trPr>
+          <w:cnfStyle w:val="000000100000" w:firstRow="0" w:lastRow="0" w:firstColumn="0" w:lastColumn="0" w:oddVBand="0" w:evenVBand="0" w:oddHBand="1" w:evenHBand="0" w:firstRowFirstColumn="0" w:firstRowLastColumn="0" w:lastRowFirstColumn="0" w:lastRowLastColumn="0"/>
+        </w:trPr>
+        <w:tc>
+          <w:tcPr>
+            <w:cnfStyle w:val="001000000000" w:firstRow="0" w:lastRow="0" w:firstColumn="1" w:lastColumn="0" w:oddVBand="0" w:evenVBand="0" w:oddHBand="0" w:evenHBand="0" w:firstRowFirstColumn="0" w:firstRowLastColumn="0" w:lastRowFirstColumn="0" w:lastRowLastColumn="0"/>
+            <w:tcW w:w="0" w:type="auto"/>
+            <w:hideMark/>
+          </w:tcPr>
+          <w:p>
+            <w:pPr>
+              <w:spacing w:line="480" w:lineRule="auto"/>
+              <w:ind w:firstLine="0"/>
+            </w:pPr>
+            <w:r>
+              <w:t>ESP32</w:t>
+            </w:r>
+          </w:p>
+        </w:tc>
+        <w:tc>
+          <w:tcPr>
+            <w:tcW w:w="0" w:type="auto"/>
+            <w:hideMark/>
+          </w:tcPr>
+          <w:p>
+            <w:pPr>
+              <w:spacing w:line="480" w:lineRule="auto"/>
+              <w:ind w:firstLine="0"/>
+              <w:cnfStyle w:val="000000100000" w:firstRow="0" w:lastRow="0" w:firstColumn="0" w:lastColumn="0" w:oddVBand="0" w:evenVBand="0" w:oddHBand="1" w:evenHBand="0" w:firstRowFirstColumn="0" w:firstRowLastColumn="0" w:lastRowFirstColumn="0" w:lastRowLastColumn="0"/>
+            </w:pPr>
+            <w:r>
+              <w:t>3.3</w:t>
+            </w:r>
+          </w:p>
+        </w:tc>
+        <w:tc>
+          <w:tcPr>
+            <w:tcW w:w="0" w:type="auto"/>
+            <w:hideMark/>
+          </w:tcPr>
+          <w:p>
+            <w:pPr>
+              <w:spacing w:line="480" w:lineRule="auto"/>
+              <w:ind w:firstLine="0"/>
+              <w:cnfStyle w:val="000000100000" w:firstRow="0" w:lastRow="0" w:firstColumn="0" w:lastColumn="0" w:oddVBand="0" w:evenVBand="0" w:oddHBand="1" w:evenHBand="0" w:firstRowFirstColumn="0" w:firstRowLastColumn="0" w:lastRowFirstColumn="0" w:lastRowLastColumn="0"/>
+            </w:pPr>
+            <w:r>
+              <w:t>600</w:t>
+            </w:r>
+          </w:p>
+        </w:tc>
+        <w:tc>
+          <w:tcPr>
+            <w:tcW w:w="0" w:type="auto"/>
+            <w:hideMark/>
+          </w:tcPr>
+          <w:p>
+            <w:pPr>
+              <w:spacing w:line="480" w:lineRule="auto"/>
+              <w:ind w:firstLine="0"/>
+              <w:cnfStyle w:val="000000100000" w:firstRow="0" w:lastRow="0" w:firstColumn="0" w:lastColumn="0" w:oddVBand="0" w:evenVBand="0" w:oddHBand="1" w:evenHBand="0" w:firstRowFirstColumn="0" w:firstRowLastColumn="0" w:lastRowFirstColumn="0" w:lastRowLastColumn="0"/>
+            </w:pPr>
+            <w:r>
+              <w:t>1.</w:t>
+            </w:r>
+            <w:r>
+              <w:t>98</w:t>
+            </w:r>
+          </w:p>
+        </w:tc>
+      </w:tr>
+      <w:tr>
+        <w:tc>
+          <w:tcPr>
+            <w:cnfStyle w:val="001000000000" w:firstRow="0" w:lastRow="0" w:firstColumn="1" w:lastColumn="0" w:oddVBand="0" w:evenVBand="0" w:oddHBand="0" w:evenHBand="0" w:firstRowFirstColumn="0" w:firstRowLastColumn="0" w:lastRowFirstColumn="0" w:lastRowLastColumn="0"/>
+            <w:tcW w:w="0" w:type="auto"/>
+            <w:hideMark/>
+          </w:tcPr>
+          <w:p>
+            <w:pPr>
+              <w:spacing w:line="480" w:lineRule="auto"/>
+              <w:ind w:firstLine="0"/>
+            </w:pPr>
+            <w:r>
+              <w:rPr>
+                <w:rFonts w:hint="cs"/>
+                <w:rtl/>
+              </w:rPr>
+              <w:t>2</w:t>
+            </w:r>
+            <w:r>
+              <w:t xml:space="preserve"> X </w:t>
+            </w:r>
+            <w:r>
+              <w:t>TB6612FNG</w:t>
+            </w:r>
+          </w:p>
+        </w:tc>
+        <w:tc>
+          <w:tcPr>
+            <w:tcW w:w="0" w:type="auto"/>
+            <w:hideMark/>
+          </w:tcPr>
+          <w:p>
+            <w:pPr>
+              <w:spacing w:line="480" w:lineRule="auto"/>
+              <w:ind w:firstLine="0"/>
+              <w:cnfStyle w:val="000000000000" w:firstRow="0" w:lastRow="0" w:firstColumn="0" w:lastColumn="0" w:oddVBand="0" w:evenVBand="0" w:oddHBand="0" w:evenHBand="0" w:firstRowFirstColumn="0" w:firstRowLastColumn="0" w:lastRowFirstColumn="0" w:lastRowLastColumn="0"/>
+            </w:pPr>
+            <w:r>
+              <w:t>3.3</w:t>
+            </w:r>
+          </w:p>
+        </w:tc>
+        <w:tc>
+          <w:tcPr>
+            <w:tcW w:w="0" w:type="auto"/>
+            <w:hideMark/>
+          </w:tcPr>
+          <w:p>
+            <w:pPr>
+              <w:spacing w:line="480" w:lineRule="auto"/>
+              <w:ind w:firstLine="0"/>
+              <w:cnfStyle w:val="000000000000" w:firstRow="0" w:lastRow="0" w:firstColumn="0" w:lastColumn="0" w:oddVBand="0" w:evenVBand="0" w:oddHBand="0" w:evenHBand="0" w:firstRowFirstColumn="0" w:firstRowLastColumn="0" w:lastRowFirstColumn="0" w:lastRowLastColumn="0"/>
+            </w:pPr>
+            <w:r>
+              <w:t>3</w:t>
+            </w:r>
+          </w:p>
+        </w:tc>
+        <w:tc>
+          <w:tcPr>
+            <w:tcW w:w="0" w:type="auto"/>
+            <w:hideMark/>
+          </w:tcPr>
+          <w:p>
+            <w:pPr>
+              <w:spacing w:line="480" w:lineRule="auto"/>
+              <w:ind w:firstLine="0"/>
+              <w:cnfStyle w:val="000000000000" w:firstRow="0" w:lastRow="0" w:firstColumn="0" w:lastColumn="0" w:oddVBand="0" w:evenVBand="0" w:oddHBand="0" w:evenHBand="0" w:firstRowFirstColumn="0" w:firstRowLastColumn="0" w:lastRowFirstColumn="0" w:lastRowLastColumn="0"/>
+            </w:pPr>
+            <w:r>
+              <w:t>0.00495</w:t>
+            </w:r>
+          </w:p>
+        </w:tc>
+      </w:tr>
+      <w:tr>
+        <w:trPr>
+          <w:cnfStyle w:val="000000100000" w:firstRow="0" w:lastRow="0" w:firstColumn="0" w:lastColumn="0" w:oddVBand="0" w:evenVBand="0" w:oddHBand="1" w:evenHBand="0" w:firstRowFirstColumn="0" w:firstRowLastColumn="0" w:lastRowFirstColumn="0" w:lastRowLastColumn="0"/>
+        </w:trPr>
+        <w:tc>
+          <w:tcPr>
+            <w:cnfStyle w:val="001000000000" w:firstRow="0" w:lastRow="0" w:firstColumn="1" w:lastColumn="0" w:oddVBand="0" w:evenVBand="0" w:oddHBand="0" w:evenHBand="0" w:firstRowFirstColumn="0" w:firstRowLastColumn="0" w:lastRowFirstColumn="0" w:lastRowLastColumn="0"/>
+            <w:tcW w:w="0" w:type="auto"/>
+            <w:hideMark/>
+          </w:tcPr>
+          <w:p>
+            <w:pPr>
+              <w:spacing w:line="480" w:lineRule="auto"/>
+              <w:ind w:firstLine="0"/>
+            </w:pPr>
+            <w:r>
+              <w:t xml:space="preserve">Total </w:t>
+            </w:r>
+          </w:p>
+        </w:tc>
+        <w:tc>
+          <w:tcPr>
+            <w:tcW w:w="0" w:type="auto"/>
+            <w:hideMark/>
+          </w:tcPr>
+          <w:p>
+            <w:pPr>
+              <w:spacing w:line="480" w:lineRule="auto"/>
+              <w:ind w:firstLine="0"/>
+              <w:cnfStyle w:val="000000100000" w:firstRow="0" w:lastRow="0" w:firstColumn="0" w:lastColumn="0" w:oddVBand="0" w:evenVBand="0" w:oddHBand="1" w:evenHBand="0" w:firstRowFirstColumn="0" w:firstRowLastColumn="0" w:lastRowFirstColumn="0" w:lastRowLastColumn="0"/>
+            </w:pPr>
+          </w:p>
+        </w:tc>
+        <w:tc>
+          <w:tcPr>
+            <w:tcW w:w="0" w:type="auto"/>
+            <w:hideMark/>
+          </w:tcPr>
+          <w:p>
+            <w:pPr>
+              <w:spacing w:line="480" w:lineRule="auto"/>
+              <w:ind w:firstLine="0"/>
+              <w:cnfStyle w:val="000000100000" w:firstRow="0" w:lastRow="0" w:firstColumn="0" w:lastColumn="0" w:oddVBand="0" w:evenVBand="0" w:oddHBand="1" w:evenHBand="0" w:firstRowFirstColumn="0" w:firstRowLastColumn="0" w:lastRowFirstColumn="0" w:lastRowLastColumn="0"/>
+            </w:pPr>
+            <w:r>
+              <w:t>60</w:t>
+            </w:r>
+            <w:r>
+              <w:t>3</w:t>
+            </w:r>
+          </w:p>
+        </w:tc>
+        <w:tc>
+          <w:tcPr>
+            <w:tcW w:w="0" w:type="auto"/>
+            <w:hideMark/>
+          </w:tcPr>
+          <w:p>
+            <w:pPr>
+              <w:spacing w:line="480" w:lineRule="auto"/>
+              <w:ind w:firstLine="0"/>
+              <w:cnfStyle w:val="000000100000" w:firstRow="0" w:lastRow="0" w:firstColumn="0" w:lastColumn="0" w:oddVBand="0" w:evenVBand="0" w:oddHBand="1" w:evenHBand="0" w:firstRowFirstColumn="0" w:firstRowLastColumn="0" w:lastRowFirstColumn="0" w:lastRowLastColumn="0"/>
+            </w:pPr>
+            <w:r>
+              <w:t>1.98495</w:t>
+            </w:r>
+          </w:p>
+        </w:tc>
+      </w:tr>
+      <w:tr>
+        <w:tc>
+          <w:tcPr>
+            <w:cnfStyle w:val="001000000000" w:firstRow="0" w:lastRow="0" w:firstColumn="1" w:lastColumn="0" w:oddVBand="0" w:evenVBand="0" w:oddHBand="0" w:evenHBand="0" w:firstRowFirstColumn="0" w:firstRowLastColumn="0" w:lastRowFirstColumn="0" w:lastRowLastColumn="0"/>
+            <w:tcW w:w="0" w:type="auto"/>
+          </w:tcPr>
+          <w:p>
+            <w:pPr>
+              <w:ind w:firstLine="0"/>
+            </w:pPr>
+            <w:r>
+              <w:t>AZ1117IH-3.3TRG1</w:t>
+            </w:r>
+          </w:p>
+        </w:tc>
+        <w:tc>
+          <w:tcPr>
+            <w:tcW w:w="0" w:type="auto"/>
+          </w:tcPr>
+          <w:p>
+            <w:pPr>
+              <w:ind w:firstLine="0"/>
+              <w:cnfStyle w:val="000000000000" w:firstRow="0" w:lastRow="0" w:firstColumn="0" w:lastColumn="0" w:oddVBand="0" w:evenVBand="0" w:oddHBand="0" w:evenHBand="0" w:firstRowFirstColumn="0" w:firstRowLastColumn="0" w:lastRowFirstColumn="0" w:lastRowLastColumn="0"/>
+            </w:pPr>
+            <w:r>
+              <w:t>3.3V</w:t>
+            </w:r>
+          </w:p>
+        </w:tc>
+        <w:tc>
+          <w:tcPr>
+            <w:tcW w:w="0" w:type="auto"/>
+          </w:tcPr>
+          <w:p>
+            <w:pPr>
+              <w:ind w:firstLine="0"/>
+              <w:cnfStyle w:val="000000000000" w:firstRow="0" w:lastRow="0" w:firstColumn="0" w:lastColumn="0" w:oddVBand="0" w:evenVBand="0" w:oddHBand="0" w:evenHBand="0" w:firstRowFirstColumn="0" w:firstRowLastColumn="0" w:lastRowFirstColumn="0" w:lastRowLastColumn="0"/>
+            </w:pPr>
+            <w:r>
+              <w:t>1000</w:t>
+            </w:r>
+          </w:p>
+        </w:tc>
+        <w:tc>
+          <w:tcPr>
+            <w:tcW w:w="0" w:type="auto"/>
+          </w:tcPr>
+          <w:p>
+            <w:pPr>
+              <w:ind w:firstLine="0"/>
+              <w:cnfStyle w:val="000000000000" w:firstRow="0" w:lastRow="0" w:firstColumn="0" w:lastColumn="0" w:oddVBand="0" w:evenVBand="0" w:oddHBand="0" w:evenHBand="0" w:firstRowFirstColumn="0" w:firstRowLastColumn="0" w:lastRowFirstColumn="0" w:lastRowLastColumn="0"/>
+            </w:pPr>
+            <w:r>
+              <w:t>3.3W</w:t>
+            </w:r>
+          </w:p>
+        </w:tc>
+      </w:tr>
+    </w:tbl>
+    <w:p>
+      <w:pPr>
+        <w:ind w:firstLine="0"/>
+      </w:pPr>
+    </w:p>
+    <w:p>
+      <w:pPr>
+        <w:pStyle w:val="Caption"/>
+        <w:keepNext/>
+      </w:pPr>
+      <w:r>
+        <w:t xml:space="preserve">Table </w:t>
+      </w:r>
+      <w:fldSimple w:instr=" SEQ Table \* ARABIC ">
+        <w:r>
+          <w:rPr>
+            <w:noProof/>
+          </w:rPr>
+          <w:t>2</w:t>
+        </w:r>
+      </w:fldSimple>
+      <w:r>
+        <w:t>: Power Calculation for components that operate on 5V.</w:t>
+      </w:r>
+    </w:p>
+    <w:tbl>
+      <w:tblPr>
+        <w:tblStyle w:val="PlainTable3"/>
+        <w:tblW w:w="9795" w:type="dxa"/>
+        <w:tblLook w:val="04A0" w:firstRow="1" w:lastRow="0" w:firstColumn="1" w:lastColumn="0" w:noHBand="0" w:noVBand="1"/>
+      </w:tblPr>
+      <w:tblGrid>
+        <w:gridCol w:w="3898"/>
+        <w:gridCol w:w="2025"/>
+        <w:gridCol w:w="2056"/>
+        <w:gridCol w:w="1816"/>
+      </w:tblGrid>
+      <w:tr>
+        <w:trPr>
+          <w:cnfStyle w:val="100000000000" w:firstRow="1" w:lastRow="0" w:firstColumn="0" w:lastColumn="0" w:oddVBand="0" w:evenVBand="0" w:oddHBand="0" w:evenHBand="0" w:firstRowFirstColumn="0" w:firstRowLastColumn="0" w:lastRowFirstColumn="0" w:lastRowLastColumn="0"/>
+        </w:trPr>
+        <w:tc>
+          <w:tcPr>
+            <w:cnfStyle w:val="001000000100" w:firstRow="0" w:lastRow="0" w:firstColumn="1" w:lastColumn="0" w:oddVBand="0" w:evenVBand="0" w:oddHBand="0" w:evenHBand="0" w:firstRowFirstColumn="1" w:firstRowLastColumn="0" w:lastRowFirstColumn="0" w:lastRowLastColumn="0"/>
+            <w:tcW w:w="0" w:type="auto"/>
+            <w:hideMark/>
+          </w:tcPr>
+          <w:p>
+            <w:pPr>
+              <w:ind w:firstLine="0"/>
+            </w:pPr>
+            <w:r>
+              <w:t>Component</w:t>
+            </w:r>
+            <w:r>
+              <w:t>s</w:t>
+            </w:r>
+          </w:p>
+        </w:tc>
+        <w:tc>
+          <w:tcPr>
+            <w:tcW w:w="0" w:type="auto"/>
+            <w:hideMark/>
+          </w:tcPr>
+          <w:p>
+            <w:pPr>
+              <w:spacing w:line="480" w:lineRule="auto"/>
+              <w:ind w:firstLine="0"/>
+              <w:cnfStyle w:val="100000000000" w:firstRow="1" w:lastRow="0" w:firstColumn="0" w:lastColumn="0" w:oddVBand="0" w:evenVBand="0" w:oddHBand="0" w:evenHBand="0" w:firstRowFirstColumn="0" w:firstRowLastColumn="0" w:lastRowFirstColumn="0" w:lastRowLastColumn="0"/>
+            </w:pPr>
+            <w:r>
+              <w:t>Voltage (V)</w:t>
+            </w:r>
+          </w:p>
+        </w:tc>
+        <w:tc>
+          <w:tcPr>
+            <w:tcW w:w="0" w:type="auto"/>
+            <w:hideMark/>
+          </w:tcPr>
+          <w:p>
+            <w:pPr>
+              <w:spacing w:line="480" w:lineRule="auto"/>
+              <w:ind w:firstLine="0"/>
+              <w:cnfStyle w:val="100000000000" w:firstRow="1" w:lastRow="0" w:firstColumn="0" w:lastColumn="0" w:oddVBand="0" w:evenVBand="0" w:oddHBand="0" w:evenHBand="0" w:firstRowFirstColumn="0" w:firstRowLastColumn="0" w:lastRowFirstColumn="0" w:lastRowLastColumn="0"/>
+            </w:pPr>
+            <w:r>
+              <w:t>Current (A)</w:t>
+            </w:r>
+          </w:p>
+        </w:tc>
+        <w:tc>
+          <w:tcPr>
+            <w:tcW w:w="0" w:type="auto"/>
+            <w:hideMark/>
+          </w:tcPr>
+          <w:p>
+            <w:pPr>
+              <w:spacing w:line="480" w:lineRule="auto"/>
+              <w:ind w:firstLine="0"/>
+              <w:cnfStyle w:val="100000000000" w:firstRow="1" w:lastRow="0" w:firstColumn="0" w:lastColumn="0" w:oddVBand="0" w:evenVBand="0" w:oddHBand="0" w:evenHBand="0" w:firstRowFirstColumn="0" w:firstRowLastColumn="0" w:lastRowFirstColumn="0" w:lastRowLastColumn="0"/>
+            </w:pPr>
+            <w:r>
+              <w:t>Power (W)</w:t>
+            </w:r>
+          </w:p>
+        </w:tc>
+      </w:tr>
+      <w:tr>
+        <w:trPr>
+          <w:cnfStyle w:val="000000100000" w:firstRow="0" w:lastRow="0" w:firstColumn="0" w:lastColumn="0" w:oddVBand="0" w:evenVBand="0" w:oddHBand="1" w:evenHBand="0" w:firstRowFirstColumn="0" w:firstRowLastColumn="0" w:lastRowFirstColumn="0" w:lastRowLastColumn="0"/>
+        </w:trPr>
+        <w:tc>
+          <w:tcPr>
+            <w:cnfStyle w:val="001000000000" w:firstRow="0" w:lastRow="0" w:firstColumn="1" w:lastColumn="0" w:oddVBand="0" w:evenVBand="0" w:oddHBand="0" w:evenHBand="0" w:firstRowFirstColumn="0" w:firstRowLastColumn="0" w:lastRowFirstColumn="0" w:lastRowLastColumn="0"/>
+            <w:tcW w:w="0" w:type="auto"/>
+            <w:hideMark/>
+          </w:tcPr>
+          <w:p>
+            <w:pPr>
+              <w:spacing w:line="480" w:lineRule="auto"/>
+              <w:ind w:firstLine="0"/>
+            </w:pPr>
+            <w:r>
+              <w:t>4 x TT Motors (No Load)</w:t>
+            </w:r>
+          </w:p>
+        </w:tc>
+        <w:tc>
+          <w:tcPr>
+            <w:tcW w:w="0" w:type="auto"/>
+            <w:hideMark/>
+          </w:tcPr>
+          <w:p>
+            <w:pPr>
+              <w:spacing w:line="480" w:lineRule="auto"/>
+              <w:ind w:firstLine="0"/>
+              <w:cnfStyle w:val="000000100000" w:firstRow="0" w:lastRow="0" w:firstColumn="0" w:lastColumn="0" w:oddVBand="0" w:evenVBand="0" w:oddHBand="1" w:evenHBand="0" w:firstRowFirstColumn="0" w:firstRowLastColumn="0" w:lastRowFirstColumn="0" w:lastRowLastColumn="0"/>
+            </w:pPr>
+            <w:r>
+              <w:t>5</w:t>
+            </w:r>
+          </w:p>
+        </w:tc>
+        <w:tc>
+          <w:tcPr>
+            <w:tcW w:w="0" w:type="auto"/>
+            <w:hideMark/>
+          </w:tcPr>
+          <w:p>
+            <w:pPr>
+              <w:spacing w:line="480" w:lineRule="auto"/>
+              <w:ind w:firstLine="0"/>
+              <w:cnfStyle w:val="000000100000" w:firstRow="0" w:lastRow="0" w:firstColumn="0" w:lastColumn="0" w:oddVBand="0" w:evenVBand="0" w:oddHBand="1" w:evenHBand="0" w:firstRowFirstColumn="0" w:firstRowLastColumn="0" w:lastRowFirstColumn="0" w:lastRowLastColumn="0"/>
+            </w:pPr>
+            <w:r>
+              <w:t>0.62</w:t>
+            </w:r>
+          </w:p>
+        </w:tc>
+        <w:tc>
+          <w:tcPr>
+            <w:tcW w:w="0" w:type="auto"/>
+            <w:hideMark/>
+          </w:tcPr>
+          <w:p>
+            <w:pPr>
+              <w:spacing w:line="480" w:lineRule="auto"/>
+              <w:ind w:firstLine="0"/>
+              <w:cnfStyle w:val="000000100000" w:firstRow="0" w:lastRow="0" w:firstColumn="0" w:lastColumn="0" w:oddVBand="0" w:evenVBand="0" w:oddHBand="1" w:evenHBand="0" w:firstRowFirstColumn="0" w:firstRowLastColumn="0" w:lastRowFirstColumn="0" w:lastRowLastColumn="0"/>
+            </w:pPr>
+            <w:r>
+              <w:t>3.1</w:t>
+            </w:r>
+          </w:p>
+        </w:tc>
+      </w:tr>
+      <w:tr>
+        <w:tc>
+          <w:tcPr>
+            <w:cnfStyle w:val="001000000000" w:firstRow="0" w:lastRow="0" w:firstColumn="1" w:lastColumn="0" w:oddVBand="0" w:evenVBand="0" w:oddHBand="0" w:evenHBand="0" w:firstRowFirstColumn="0" w:firstRowLastColumn="0" w:lastRowFirstColumn="0" w:lastRowLastColumn="0"/>
+            <w:tcW w:w="0" w:type="auto"/>
+            <w:hideMark/>
+          </w:tcPr>
+          <w:p>
+            <w:pPr>
+              <w:spacing w:line="480" w:lineRule="auto"/>
+              <w:ind w:firstLine="0"/>
+            </w:pPr>
+            <w:r>
+              <w:t>4 x TT Motors (Stalled)</w:t>
+            </w:r>
+          </w:p>
+        </w:tc>
+        <w:tc>
+          <w:tcPr>
+            <w:tcW w:w="0" w:type="auto"/>
+            <w:hideMark/>
+          </w:tcPr>
+          <w:p>
+            <w:pPr>
+              <w:spacing w:line="480" w:lineRule="auto"/>
+              <w:ind w:firstLine="0"/>
+              <w:cnfStyle w:val="000000000000" w:firstRow="0" w:lastRow="0" w:firstColumn="0" w:lastColumn="0" w:oddVBand="0" w:evenVBand="0" w:oddHBand="0" w:evenHBand="0" w:firstRowFirstColumn="0" w:firstRowLastColumn="0" w:lastRowFirstColumn="0" w:lastRowLastColumn="0"/>
+            </w:pPr>
+            <w:r>
+              <w:t>5</w:t>
+            </w:r>
+          </w:p>
+        </w:tc>
+        <w:tc>
+          <w:tcPr>
+            <w:tcW w:w="0" w:type="auto"/>
+            <w:hideMark/>
+          </w:tcPr>
+          <w:p>
+            <w:pPr>
+              <w:spacing w:line="480" w:lineRule="auto"/>
+              <w:ind w:firstLine="0"/>
+              <w:cnfStyle w:val="000000000000" w:firstRow="0" w:lastRow="0" w:firstColumn="0" w:lastColumn="0" w:oddVBand="0" w:evenVBand="0" w:oddHBand="0" w:evenHBand="0" w:firstRowFirstColumn="0" w:firstRowLastColumn="0" w:lastRowFirstColumn="0" w:lastRowLastColumn="0"/>
+            </w:pPr>
+            <w:r>
+              <w:t>4.8</w:t>
+            </w:r>
+          </w:p>
+        </w:tc>
+        <w:tc>
+          <w:tcPr>
+            <w:tcW w:w="0" w:type="auto"/>
+            <w:hideMark/>
+          </w:tcPr>
+          <w:p>
+            <w:pPr>
+              <w:spacing w:line="480" w:lineRule="auto"/>
+              <w:ind w:firstLine="0"/>
+              <w:cnfStyle w:val="000000000000" w:firstRow="0" w:lastRow="0" w:firstColumn="0" w:lastColumn="0" w:oddVBand="0" w:evenVBand="0" w:oddHBand="0" w:evenHBand="0" w:firstRowFirstColumn="0" w:firstRowLastColumn="0" w:lastRowFirstColumn="0" w:lastRowLastColumn="0"/>
+            </w:pPr>
+            <w:r>
+              <w:t>24</w:t>
+            </w:r>
+          </w:p>
+        </w:tc>
+      </w:tr>
+      <w:tr>
+        <w:trPr>
+          <w:cnfStyle w:val="000000100000" w:firstRow="0" w:lastRow="0" w:firstColumn="0" w:lastColumn="0" w:oddVBand="0" w:evenVBand="0" w:oddHBand="1" w:evenHBand="0" w:firstRowFirstColumn="0" w:firstRowLastColumn="0" w:lastRowFirstColumn="0" w:lastRowLastColumn="0"/>
+        </w:trPr>
+        <w:tc>
+          <w:tcPr>
+            <w:cnfStyle w:val="001000000000" w:firstRow="0" w:lastRow="0" w:firstColumn="1" w:lastColumn="0" w:oddVBand="0" w:evenVBand="0" w:oddHBand="0" w:evenHBand="0" w:firstRowFirstColumn="0" w:firstRowLastColumn="0" w:lastRowFirstColumn="0" w:lastRowLastColumn="0"/>
+            <w:tcW w:w="0" w:type="auto"/>
+          </w:tcPr>
+          <w:p>
+            <w:pPr>
+              <w:ind w:firstLine="0"/>
+            </w:pPr>
+            <w:r>
+              <w:t>LM1085-5.0</w:t>
+            </w:r>
+          </w:p>
+        </w:tc>
+        <w:tc>
+          <w:tcPr>
+            <w:tcW w:w="0" w:type="auto"/>
+          </w:tcPr>
+          <w:p>
+            <w:pPr>
+              <w:ind w:firstLine="0"/>
+              <w:cnfStyle w:val="000000100000" w:firstRow="0" w:lastRow="0" w:firstColumn="0" w:lastColumn="0" w:oddVBand="0" w:evenVBand="0" w:oddHBand="1" w:evenHBand="0" w:firstRowFirstColumn="0" w:firstRowLastColumn="0" w:lastRowFirstColumn="0" w:lastRowLastColumn="0"/>
+            </w:pPr>
+            <w:r>
+              <w:t>5</w:t>
+            </w:r>
+          </w:p>
+        </w:tc>
+        <w:tc>
+          <w:tcPr>
+            <w:tcW w:w="0" w:type="auto"/>
+          </w:tcPr>
+          <w:p>
+            <w:pPr>
+              <w:ind w:firstLine="0"/>
+              <w:cnfStyle w:val="000000100000" w:firstRow="0" w:lastRow="0" w:firstColumn="0" w:lastColumn="0" w:oddVBand="0" w:evenVBand="0" w:oddHBand="1" w:evenHBand="0" w:firstRowFirstColumn="0" w:firstRowLastColumn="0" w:lastRowFirstColumn="0" w:lastRowLastColumn="0"/>
+            </w:pPr>
+            <w:r>
+              <w:t>3</w:t>
+            </w:r>
+          </w:p>
+        </w:tc>
+        <w:tc>
+          <w:tcPr>
+            <w:tcW w:w="0" w:type="auto"/>
+          </w:tcPr>
+          <w:p>
+            <w:pPr>
+              <w:ind w:firstLine="0"/>
+              <w:cnfStyle w:val="000000100000" w:firstRow="0" w:lastRow="0" w:firstColumn="0" w:lastColumn="0" w:oddVBand="0" w:evenVBand="0" w:oddHBand="1" w:evenHBand="0" w:firstRowFirstColumn="0" w:firstRowLastColumn="0" w:lastRowFirstColumn="0" w:lastRowLastColumn="0"/>
+            </w:pPr>
+            <w:r>
+              <w:t>15</w:t>
+            </w:r>
+          </w:p>
+        </w:tc>
+      </w:tr>
+    </w:tbl>
+    <w:p>
+      <w:pPr>
+        <w:ind w:firstLine="0"/>
+      </w:pPr>
+    </w:p>
+    <w:p>
+      <w:pPr>
+        <w:ind w:firstLine="0"/>
+      </w:pPr>
+      <w:r>
+        <w:t xml:space="preserve">A notable limitation of the design is that the current pull of all four motors when stalled is 4.8A which is greater than the amount of current that the LM1085-5.0 can provide. This means that when all motors stall, the buck converter will operate at </w:t>
+      </w:r>
+      <w:proofErr w:type="gramStart"/>
+      <w:r>
+        <w:t>it</w:t>
+      </w:r>
+      <w:proofErr w:type="gramEnd"/>
+      <w:r>
+        <w:t xml:space="preserve"> limits and will overheat, which may cause the IC to fail. Thus, it is advised not to stall all the motors simultaneously for long periods of time. </w:t>
+      </w:r>
+    </w:p>
+    <w:p>
+      <w:pPr>
+        <w:ind w:firstLine="0"/>
+      </w:pPr>
+    </w:p>
+    <w:p>
+      <w:pPr>
+        <w:ind w:firstLine="0"/>
+        <w:rPr>
+          <w:b/>
+          <w:bCs/>
+        </w:rPr>
+      </w:pPr>
+      <w:r>
+        <w:rPr>
+          <w:b/>
+          <w:bCs/>
+        </w:rPr>
+        <w:t>Schematic Design</w:t>
+      </w:r>
+    </w:p>
+    <w:p>
+      <w:r>
+        <w:t xml:space="preserve">To design the schematics incorporating the ESP32 along with the TB6612FNG driver, I referenced the TB6612FNG datasheet which includes a typical application circuit. The circuit </w:t>
+      </w:r>
+      <w:r>
+        <w:lastRenderedPageBreak/>
+        <w:t>includes two capacitors of 0.1uF and 10uF placed in parallel for noise absorption on both the power pins VCC and VM. Similarly, the buck converters also used decoupling capacitors on the input and output pins. A 10uF capacitor is used on the input and a 100uF capacitor is used on the output pins for both buck converters.</w:t>
+      </w:r>
+      <w:r>
+        <w:t xml:space="preserve"> </w:t>
+      </w:r>
+      <w:r>
+        <w:t xml:space="preserve">Finally, </w:t>
+      </w:r>
+      <w:r>
+        <w:t>screw terminals are used as connectors for the board to ensure ease of connection for all types of motors.</w:t>
+      </w:r>
+      <w:r>
+        <w:t xml:space="preserve"> Additionally, an M3 mounting hole is used to secure the board if needed.</w:t>
+      </w:r>
+      <w:r>
+        <w:t xml:space="preserve"> The final schematic design is shown in Figure 1. </w:t>
+      </w:r>
+    </w:p>
+    <w:p>
+      <w:pPr>
+        <w:ind w:firstLine="0"/>
+      </w:pPr>
+      <w:r>
+        <w:rPr>
+          <w:noProof/>
+        </w:rPr>
+        <mc:AlternateContent>
+          <mc:Choice Requires="wps">
+            <w:drawing>
+              <wp:anchor distT="0" distB="0" distL="114300" distR="114300" simplePos="0" relativeHeight="251666432" behindDoc="0" locked="0" layoutInCell="1" allowOverlap="1" wp14:anchorId="3A941C94" wp14:editId="32D51667">
+                <wp:simplePos x="0" y="0"/>
+                <wp:positionH relativeFrom="column">
+                  <wp:posOffset>-601345</wp:posOffset>
+                </wp:positionH>
+                <wp:positionV relativeFrom="paragraph">
+                  <wp:posOffset>5250815</wp:posOffset>
+                </wp:positionV>
+                <wp:extent cx="7146925" cy="635"/>
+                <wp:effectExtent l="0" t="0" r="0" b="0"/>
+                <wp:wrapSquare wrapText="bothSides"/>
+                <wp:docPr id="7" name="Text Box 7"/>
+                <wp:cNvGraphicFramePr/>
+                <a:graphic xmlns:a="http://schemas.openxmlformats.org/drawingml/2006/main">
+                  <a:graphicData uri="http://schemas.microsoft.com/office/word/2010/wordprocessingShape">
+                    <wps:wsp>
+                      <wps:cNvSpPr txBox="1"/>
+                      <wps:spPr>
+                        <a:xfrm>
+                          <a:off x="0" y="0"/>
+                          <a:ext cx="7146925" cy="635"/>
+                        </a:xfrm>
+                        <a:prstGeom prst="rect">
+                          <a:avLst/>
+                        </a:prstGeom>
+                        <a:solidFill>
+                          <a:prstClr val="white"/>
+                        </a:solidFill>
+                        <a:ln>
+                          <a:noFill/>
+                        </a:ln>
+                      </wps:spPr>
+                      <wps:txbx>
+                        <w:txbxContent>
+                          <w:p>
+                            <w:pPr>
+                              <w:pStyle w:val="Caption"/>
+                              <w:rPr>
+                                <w:noProof/>
+                                <w:sz w:val="24"/>
+                                <w:szCs w:val="24"/>
+                              </w:rPr>
+                            </w:pPr>
+                            <w:r>
+                              <w:t xml:space="preserve">Figure </w:t>
+                            </w:r>
+                            <w:fldSimple w:instr=" SEQ Figure \* ARABIC ">
+                              <w:r>
+                                <w:rPr>
+                                  <w:noProof/>
+                                </w:rPr>
+                                <w:t>1</w:t>
+                              </w:r>
+                            </w:fldSimple>
+                            <w:r>
+                              <w:t xml:space="preserve">: Schematic of </w:t>
+                            </w:r>
+                            <w:r>
+                              <w:t>Remote-Control</w:t>
+                            </w:r>
+                            <w:r>
+                              <w:t xml:space="preserve"> Board</w:t>
+                            </w:r>
+                          </w:p>
+                        </w:txbxContent>
+                      </wps:txbx>
+                      <wps:bodyPr rot="0" spcFirstLastPara="0" vertOverflow="overflow" horzOverflow="overflow" vert="horz" wrap="square" lIns="0" tIns="0" rIns="0" bIns="0" numCol="1" spcCol="0" rtlCol="0" fromWordArt="0" anchor="t" anchorCtr="0" forceAA="0" compatLnSpc="1">
+                        <a:prstTxWarp prst="textNoShape">
+                          <a:avLst/>
+                        </a:prstTxWarp>
+                        <a:spAutoFit/>
+                      </wps:bodyPr>
+                    </wps:wsp>
+                  </a:graphicData>
+                </a:graphic>
+              </wp:anchor>
+            </w:drawing>
+          </mc:Choice>
+          <mc:Fallback>
+            <w:pict>
+              <v:shapetype w14:anchorId="3A941C94" id="_x0000_t202" coordsize="21600,21600" o:spt="202" path="m,l,21600r21600,l21600,xe">
+                <v:stroke joinstyle="miter"/>
+                <v:path gradientshapeok="t" o:connecttype="rect"/>
+              </v:shapetype>
+              <v:shape id="Text Box 7" o:spid="_x0000_s1026" type="#_x0000_t202" style="position:absolute;margin-left:-47.35pt;margin-top:413.45pt;width:562.75pt;height:.05pt;z-index:251666432;visibility:visible;mso-wrap-style:square;mso-wrap-distance-left:9pt;mso-wrap-distance-top:0;mso-wrap-distance-right:9pt;mso-wrap-distance-bottom:0;mso-position-horizontal:absolute;mso-position-horizontal-relative:text;mso-position-vertical:absolute;mso-position-vertical-relative:text;v-text-anchor:top" o:gfxdata="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" stroked="f">
+                <v:textbox style="mso-fit-shape-to-text:t" inset="0,0,0,0">
+                  <w:txbxContent>
+                    <w:p>
+                      <w:pPr>
+                        <w:pStyle w:val="Caption"/>
+                        <w:rPr>
+                          <w:noProof/>
+                          <w:sz w:val="24"/>
+                          <w:szCs w:val="24"/>
+                        </w:rPr>
+                      </w:pPr>
+                      <w:r>
+                        <w:t xml:space="preserve">Figure </w:t>
+                      </w:r>
+                      <w:fldSimple w:instr=" SEQ Figure \* ARABIC ">
+                        <w:r>
+                          <w:rPr>
+                            <w:noProof/>
+                          </w:rPr>
+                          <w:t>1</w:t>
+                        </w:r>
+                      </w:fldSimple>
+                      <w:r>
+                        <w:t xml:space="preserve">: Schematic of </w:t>
+                      </w:r>
+                      <w:r>
+                        <w:t>Remote-Control</w:t>
+                      </w:r>
+                      <w:r>
+                        <w:t xml:space="preserve"> Board</w:t>
+                      </w:r>
+                    </w:p>
+                  </w:txbxContent>
+                </v:textbox>
+                <w10:wrap type="square"/>
+              </v:shape>
+            </w:pict>
+          </mc:Fallback>
+        </mc:AlternateContent>
+      </w:r>
+      <w:r>
+        <w:rPr>
+          <w:noProof/>
+        </w:rPr>
+        <w:drawing>
+          <wp:anchor distT="0" distB="0" distL="114300" distR="114300" simplePos="0" relativeHeight="251664384" behindDoc="0" locked="0" layoutInCell="1" allowOverlap="1" wp14:anchorId="6E2B6CB4" wp14:editId="19B38CC7">
+            <wp:simplePos x="0" y="0"/>
+            <wp:positionH relativeFrom="margin">
+              <wp:align>center</wp:align>
+            </wp:positionH>
+            <wp:positionV relativeFrom="paragraph">
+              <wp:posOffset>227965</wp:posOffset>
+            </wp:positionV>
+            <wp:extent cx="7146925" cy="4965700"/>
+            <wp:effectExtent l="0" t="0" r="0" b="6350"/>
+            <wp:wrapSquare wrapText="bothSides"/>
+            <wp:docPr id="6" name="Picture 6" descr="Diagram, schematic&#10;&#10;Description automatically generated"/>
+            <wp:cNvGraphicFramePr>
+              <a:graphicFrameLocks xmlns:a="http://schemas.openxmlformats.org/drawingml/2006/main" noChangeAspect="1"/>
+            </wp:cNvGraphicFramePr>
+            <a:graphic xmlns:a="http://schemas.openxmlformats.org/drawingml/2006/main">
+              <a:graphicData uri="http://schemas.openxmlformats.org/drawingml/2006/picture">
+                <pic:pic xmlns:pic="http://schemas.openxmlformats.org/drawingml/2006/picture">
+                  <pic:nvPicPr>
+                    <pic:cNvPr id="6" name="Picture 6" descr="Diagram, schematic&#10;&#10;Description automatically generated"/>
+                    <pic:cNvPicPr/>
+                  </pic:nvPicPr>
+                  <pic:blipFill>
+                    <a:blip r:embed="rId9"/>
+                    <a:stretch>
+                      <a:fillRect/>
+                    </a:stretch>
+                  </pic:blipFill>
+                  <pic:spPr>
+                    <a:xfrm>
+                      <a:off x="0" y="0"/>
+                      <a:ext cx="7146925" cy="4965700"/>
+                    </a:xfrm>
+                    <a:prstGeom prst="rect">
+                      <a:avLst/>
+                    </a:prstGeom>
+                  </pic:spPr>
+                </pic:pic>
+              </a:graphicData>
+            </a:graphic>
+            <wp14:sizeRelH relativeFrom="margin">
+              <wp14:pctWidth>0</wp14:pctWidth>
+            </wp14:sizeRelH>
+            <wp14:sizeRelV relativeFrom="margin">
+              <wp14:pctHeight>0</wp14:pctHeight>
+            </wp14:sizeRelV>
+          </wp:anchor>
+        </w:drawing>
+      </w:r>
+    </w:p>
+    <w:p>
+      <w:pPr>
+        <w:ind w:firstLine="0"/>
+      </w:pPr>
+    </w:p>
+    <w:p>
+      <w:pPr>
+        <w:ind w:firstLine="0"/>
+      </w:pPr>
+    </w:p>
+    <w:p>
+      <w:pPr>
+        <w:ind w:firstLine="0"/>
+        <w:rPr>
+          <w:b/>
+          <w:bCs/>
+        </w:rPr>
+      </w:pPr>
+      <w:r>
+        <w:rPr>
+          <w:b/>
+          <w:bCs/>
+        </w:rPr>
+        <w:lastRenderedPageBreak/>
+        <w:t>Layout</w:t>
+      </w:r>
+      <w:r>
+        <w:rPr>
+          <w:b/>
+          <w:bCs/>
+        </w:rPr>
+        <w:t xml:space="preserve"> Design</w:t>
+      </w:r>
+    </w:p>
+    <w:p>
+      <w:pPr>
+        <w:ind w:firstLine="0"/>
+        <w:rPr>
+          <w:rFonts w:cstheme="minorHAnsi"/>
+        </w:rPr>
+      </w:pPr>
+      <w:r>
+        <w:rPr>
+          <w:rFonts w:cstheme="minorHAnsi"/>
+          <w:b/>
+          <w:bCs/>
+        </w:rPr>
         <w:tab/>
-        <w:t>- Chassis</w:t>
+      </w:r>
+      <w:r>
+        <w:rPr>
+          <w:rFonts w:cstheme="minorHAnsi"/>
+        </w:rPr>
+        <w:t xml:space="preserve">Some of the main board constraints when designing a PCB are the minimum clearances between traces, the minimum trace width, minimum via size, and minimum through hole size. These constraints vary based on the manufacturer, and thus I used the specification provided by JLCPCB which are one of the largest PCB manufacturers in the world. Figure 2 shows all the constraints </w:t>
+      </w:r>
+      <w:r>
+        <w:rPr>
+          <w:rFonts w:cstheme="minorHAnsi"/>
+        </w:rPr>
+        <w:t>of the board.</w:t>
       </w:r>
     </w:p>
     <w:p>
       <w:pPr>
         <w:ind w:firstLine="0"/>
-      </w:pPr>
-      <w:r>
-        <w:tab/>
-        <w:t>- Motors</w:t>
+        <w:rPr>
+          <w:rFonts w:cstheme="minorHAnsi"/>
+        </w:rPr>
+      </w:pPr>
+      <w:r>
+        <w:rPr>
+          <w:rFonts w:cstheme="minorHAnsi"/>
+          <w:noProof/>
+        </w:rPr>
+        <mc:AlternateContent>
+          <mc:Choice Requires="wps">
+            <w:drawing>
+              <wp:anchor distT="0" distB="0" distL="114300" distR="114300" simplePos="0" relativeHeight="251670528" behindDoc="0" locked="0" layoutInCell="1" allowOverlap="1" wp14:anchorId="261C07BD" wp14:editId="23E7E540">
+                <wp:simplePos x="0" y="0"/>
+                <wp:positionH relativeFrom="column">
+                  <wp:posOffset>1339850</wp:posOffset>
+                </wp:positionH>
+                <wp:positionV relativeFrom="paragraph">
+                  <wp:posOffset>3079115</wp:posOffset>
+                </wp:positionV>
+                <wp:extent cx="3263900" cy="635"/>
+                <wp:effectExtent l="0" t="0" r="0" b="0"/>
+                <wp:wrapSquare wrapText="bothSides"/>
+                <wp:docPr id="10" name="Text Box 10"/>
+                <wp:cNvGraphicFramePr/>
+                <a:graphic xmlns:a="http://schemas.openxmlformats.org/drawingml/2006/main">
+                  <a:graphicData uri="http://schemas.microsoft.com/office/word/2010/wordprocessingShape">
+                    <wps:wsp>
+                      <wps:cNvSpPr txBox="1"/>
+                      <wps:spPr>
+                        <a:xfrm>
+                          <a:off x="0" y="0"/>
+                          <a:ext cx="3263900" cy="635"/>
+                        </a:xfrm>
+                        <a:prstGeom prst="rect">
+                          <a:avLst/>
+                        </a:prstGeom>
+                        <a:solidFill>
+                          <a:prstClr val="white"/>
+                        </a:solidFill>
+                        <a:ln>
+                          <a:noFill/>
+                        </a:ln>
+                      </wps:spPr>
+                      <wps:txbx>
+                        <w:txbxContent>
+                          <w:p>
+                            <w:pPr>
+                              <w:pStyle w:val="Caption"/>
+                              <w:rPr>
+                                <w:sz w:val="24"/>
+                                <w:szCs w:val="24"/>
+                              </w:rPr>
+                            </w:pPr>
+                            <w:r>
+                              <w:t xml:space="preserve">Figure </w:t>
+                            </w:r>
+                            <w:fldSimple w:instr=" SEQ Figure \* ARABIC ">
+                              <w:r>
+                                <w:rPr>
+                                  <w:noProof/>
+                                </w:rPr>
+                                <w:t>2</w:t>
+                              </w:r>
+                            </w:fldSimple>
+                            <w:r>
+                              <w:t>: PCB board constraints</w:t>
+                            </w:r>
+                          </w:p>
+                        </w:txbxContent>
+                      </wps:txbx>
+                      <wps:bodyPr rot="0" spcFirstLastPara="0" vertOverflow="overflow" horzOverflow="overflow" vert="horz" wrap="square" lIns="0" tIns="0" rIns="0" bIns="0" numCol="1" spcCol="0" rtlCol="0" fromWordArt="0" anchor="t" anchorCtr="0" forceAA="0" compatLnSpc="1">
+                        <a:prstTxWarp prst="textNoShape">
+                          <a:avLst/>
+                        </a:prstTxWarp>
+                        <a:spAutoFit/>
+                      </wps:bodyPr>
+                    </wps:wsp>
+                  </a:graphicData>
+                </a:graphic>
+              </wp:anchor>
+            </w:drawing>
+          </mc:Choice>
+          <mc:Fallback>
+            <w:pict>
+              <v:shape w14:anchorId="261C07BD" id="Text Box 10" o:spid="_x0000_s1027" type="#_x0000_t202" style="position:absolute;margin-left:105.5pt;margin-top:242.45pt;width:257pt;height:.05pt;z-index:251670528;visibility:visible;mso-wrap-style:square;mso-wrap-distance-left:9pt;mso-wrap-distance-top:0;mso-wrap-distance-right:9pt;mso-wrap-distance-bottom:0;mso-position-horizontal:absolute;mso-position-horizontal-relative:text;mso-position-vertical:absolute;mso-position-vertical-relative:text;v-text-anchor:top" o:gfxdata="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" stroked="f">
+                <v:textbox style="mso-fit-shape-to-text:t" inset="0,0,0,0">
+                  <w:txbxContent>
+                    <w:p>
+                      <w:pPr>
+                        <w:pStyle w:val="Caption"/>
+                        <w:rPr>
+                          <w:sz w:val="24"/>
+                          <w:szCs w:val="24"/>
+                        </w:rPr>
+                      </w:pPr>
+                      <w:r>
+                        <w:t xml:space="preserve">Figure </w:t>
+                      </w:r>
+                      <w:fldSimple w:instr=" SEQ Figure \* ARABIC ">
+                        <w:r>
+                          <w:rPr>
+                            <w:noProof/>
+                          </w:rPr>
+                          <w:t>2</w:t>
+                        </w:r>
+                      </w:fldSimple>
+                      <w:r>
+                        <w:t>: PCB board constraints</w:t>
+                      </w:r>
+                    </w:p>
+                  </w:txbxContent>
+                </v:textbox>
+                <w10:wrap type="square"/>
+              </v:shape>
+            </w:pict>
+          </mc:Fallback>
+        </mc:AlternateContent>
+      </w:r>
+      <w:r>
+        <w:rPr>
+          <w:rFonts w:cstheme="minorHAnsi"/>
+        </w:rPr>
+        <w:drawing>
+          <wp:anchor distT="0" distB="0" distL="114300" distR="114300" simplePos="0" relativeHeight="251668480" behindDoc="0" locked="0" layoutInCell="1" allowOverlap="1" wp14:anchorId="310D4CDF" wp14:editId="76D0E400">
+            <wp:simplePos x="0" y="0"/>
+            <wp:positionH relativeFrom="margin">
+              <wp:align>center</wp:align>
+            </wp:positionH>
+            <wp:positionV relativeFrom="paragraph">
+              <wp:posOffset>63069</wp:posOffset>
+            </wp:positionV>
+            <wp:extent cx="3264068" cy="2959252"/>
+            <wp:effectExtent l="0" t="0" r="0" b="0"/>
+            <wp:wrapSquare wrapText="bothSides"/>
+            <wp:docPr id="9" name="Picture 9" descr="Graphical user interface&#10;&#10;Description automatically generated with medium confidence"/>
+            <wp:cNvGraphicFramePr>
+              <a:graphicFrameLocks xmlns:a="http://schemas.openxmlformats.org/drawingml/2006/main" noChangeAspect="1"/>
+            </wp:cNvGraphicFramePr>
+            <a:graphic xmlns:a="http://schemas.openxmlformats.org/drawingml/2006/main">
+              <a:graphicData uri="http://schemas.openxmlformats.org/drawingml/2006/picture">
+                <pic:pic xmlns:pic="http://schemas.openxmlformats.org/drawingml/2006/picture">
+                  <pic:nvPicPr>
+                    <pic:cNvPr id="9" name="Picture 9" descr="Graphical user interface&#10;&#10;Description automatically generated with medium confidence"/>
+                    <pic:cNvPicPr/>
+                  </pic:nvPicPr>
+                  <pic:blipFill>
+                    <a:blip r:embed="rId10"/>
+                    <a:stretch>
+                      <a:fillRect/>
+                    </a:stretch>
+                  </pic:blipFill>
+                  <pic:spPr>
+                    <a:xfrm>
+                      <a:off x="0" y="0"/>
+                      <a:ext cx="3264068" cy="2959252"/>
+                    </a:xfrm>
+                    <a:prstGeom prst="rect">
+                      <a:avLst/>
+                    </a:prstGeom>
+                  </pic:spPr>
+                </pic:pic>
+              </a:graphicData>
+            </a:graphic>
+          </wp:anchor>
+        </w:drawing>
       </w:r>
     </w:p>
     <w:p>
       <w:pPr>
         <w:ind w:firstLine="0"/>
-      </w:pPr>
-      <w:r>
-        <w:tab/>
-        <w:t>- Motor Driver</w:t>
-      </w:r>
+        <w:rPr>
+          <w:rFonts w:cstheme="minorHAnsi"/>
+        </w:rPr>
+      </w:pPr>
     </w:p>
     <w:p>
       <w:pPr>
         <w:ind w:firstLine="0"/>
-      </w:pPr>
-      <w:r>
-        <w:tab/>
-        <w:t>- MCU</w:t>
-      </w:r>
+        <w:rPr>
+          <w:rFonts w:cstheme="minorHAnsi"/>
+        </w:rPr>
+      </w:pPr>
     </w:p>
     <w:p>
       <w:pPr>
         <w:ind w:firstLine="0"/>
-      </w:pPr>
-      <w:r>
-        <w:t>- PCB Schematic Design</w:t>
-      </w:r>
+        <w:rPr>
+          <w:rFonts w:cstheme="minorHAnsi"/>
+        </w:rPr>
+      </w:pPr>
     </w:p>
     <w:p>
       <w:pPr>
         <w:ind w:firstLine="0"/>
-      </w:pPr>
-      <w:r>
-        <w:tab/>
-        <w:t>- Noise Capacitors</w:t>
-      </w:r>
+        <w:rPr>
+          <w:rFonts w:cstheme="minorHAnsi"/>
+        </w:rPr>
+      </w:pPr>
     </w:p>
     <w:p>
       <w:pPr>
         <w:ind w:firstLine="0"/>
-      </w:pPr>
-      <w:r>
-        <w:t>- PCB Layout Design</w:t>
-      </w:r>
+        <w:rPr>
+          <w:rFonts w:cstheme="minorHAnsi"/>
+        </w:rPr>
+      </w:pPr>
     </w:p>
     <w:p>
       <w:pPr>
         <w:ind w:firstLine="0"/>
-      </w:pPr>
-      <w:r>
-        <w:tab/>
-        <w:t xml:space="preserve">- Trace Width </w:t>
-      </w:r>
+        <w:rPr>
+          <w:rFonts w:cstheme="minorHAnsi"/>
+        </w:rPr>
+      </w:pPr>
     </w:p>
     <w:p>
       <w:pPr>
         <w:ind w:firstLine="0"/>
-      </w:pPr>
-      <w:r>
-        <w:t>- App Development</w:t>
-      </w:r>
+        <w:rPr>
+          <w:rFonts w:cstheme="minorHAnsi"/>
+        </w:rPr>
+      </w:pPr>
     </w:p>
     <w:p>
       <w:pPr>
         <w:ind w:firstLine="0"/>
+        <w:rPr>
+          <w:rFonts w:cstheme="minorHAnsi"/>
+        </w:rPr>
+      </w:pPr>
+    </w:p>
+    <w:p>
+      <w:pPr>
+        <w:ind w:firstLine="0"/>
+        <w:rPr>
+          <w:rFonts w:cstheme="minorHAnsi"/>
+        </w:rPr>
+      </w:pPr>
+    </w:p>
+    <w:p>
+      <w:pPr>
+        <w:ind w:firstLine="0"/>
+        <w:rPr>
+          <w:rFonts w:cstheme="minorHAnsi"/>
+        </w:rPr>
+      </w:pPr>
+      <w:r>
+        <w:rPr>
+          <w:rFonts w:cstheme="minorHAnsi"/>
+        </w:rPr>
+        <w:t xml:space="preserve">Another important consideration for the board is deciding on the appropriate trace widths that can accommodate the current running through them. As constrained by the buck converters, the 3.3V buck converter can provide up to 1 A, while the 5V buck can provide up to 3A. To calculate the required trace widths </w:t>
+      </w:r>
+      <w:r>
+        <w:rPr>
+          <w:rFonts w:cstheme="minorHAnsi"/>
+        </w:rPr>
+        <w:t xml:space="preserve">an equation is provided in IPC-2221, which is a standard for designing PCB boards. </w:t>
+      </w:r>
+    </w:p>
+    <w:p>
+      <w:pPr>
+        <w:ind w:firstLine="0"/>
+        <w:rPr>
+          <w:rFonts w:cstheme="minorHAnsi"/>
+        </w:rPr>
+      </w:pPr>
+      <m:oMathPara>
+        <m:oMath>
+          <m:r>
+            <w:rPr>
+              <w:rFonts w:ascii="Cambria Math" w:hAnsi="Cambria Math" w:cstheme="minorHAnsi"/>
+            </w:rPr>
+            <m:t>I=</m:t>
+          </m:r>
+          <m:r>
+            <w:rPr>
+              <w:rFonts w:ascii="Cambria Math" w:hAnsi="Cambria Math" w:cstheme="minorHAnsi"/>
+            </w:rPr>
+            <m:t>K</m:t>
+          </m:r>
+          <m:r>
+            <w:rPr>
+              <w:rFonts w:ascii="Cambria Math" w:hAnsi="Cambria Math" w:cstheme="minorHAnsi"/>
+            </w:rPr>
+            <m:t>* ∆</m:t>
+          </m:r>
+          <m:sSup>
+            <m:sSupPr>
+              <m:ctrlPr>
+                <w:rPr>
+                  <w:rFonts w:ascii="Cambria Math" w:hAnsi="Cambria Math" w:cstheme="minorHAnsi"/>
+                  <w:i/>
+                </w:rPr>
+              </m:ctrlPr>
+            </m:sSupPr>
+            <m:e>
+              <m:r>
+                <w:rPr>
+                  <w:rFonts w:ascii="Cambria Math" w:hAnsi="Cambria Math" w:cstheme="minorHAnsi"/>
+                </w:rPr>
+                <m:t>T</m:t>
+              </m:r>
+            </m:e>
+            <m:sup>
+              <m:r>
+                <w:rPr>
+                  <w:rFonts w:ascii="Cambria Math" w:hAnsi="Cambria Math" w:cstheme="minorHAnsi"/>
+                </w:rPr>
+                <m:t>B</m:t>
+              </m:r>
+            </m:sup>
+          </m:sSup>
+          <m:r>
+            <w:rPr>
+              <w:rFonts w:ascii="Cambria Math" w:hAnsi="Cambria Math" w:cstheme="minorHAnsi"/>
+            </w:rPr>
+            <m:t>*</m:t>
+          </m:r>
+          <m:sSup>
+            <m:sSupPr>
+              <m:ctrlPr>
+                <w:rPr>
+                  <w:rFonts w:ascii="Cambria Math" w:hAnsi="Cambria Math" w:cstheme="minorHAnsi"/>
+                  <w:i/>
+                </w:rPr>
+              </m:ctrlPr>
+            </m:sSupPr>
+            <m:e>
+              <m:d>
+                <m:dPr>
+                  <m:ctrlPr>
+                    <w:rPr>
+                      <w:rFonts w:ascii="Cambria Math" w:hAnsi="Cambria Math" w:cstheme="minorHAnsi"/>
+                      <w:i/>
+                    </w:rPr>
+                  </m:ctrlPr>
+                </m:dPr>
+                <m:e>
+                  <m:r>
+                    <w:rPr>
+                      <w:rFonts w:ascii="Cambria Math" w:hAnsi="Cambria Math" w:cstheme="minorHAnsi"/>
+                    </w:rPr>
+                    <m:t>W*H</m:t>
+                  </m:r>
+                </m:e>
+              </m:d>
+            </m:e>
+            <m:sup>
+              <m:r>
+                <w:rPr>
+                  <w:rFonts w:ascii="Cambria Math" w:hAnsi="Cambria Math" w:cstheme="minorHAnsi"/>
+                </w:rPr>
+                <m:t>C</m:t>
+              </m:r>
+            </m:sup>
+          </m:sSup>
+        </m:oMath>
+      </m:oMathPara>
+    </w:p>
+    <w:p>
+      <w:pPr>
+        <w:ind w:firstLine="0"/>
+        <w:rPr>
+          <w:rFonts w:cstheme="minorHAnsi"/>
+        </w:rPr>
+      </w:pPr>
+      <w:r>
+        <w:rPr>
+          <w:rFonts w:cstheme="minorHAnsi"/>
+        </w:rPr>
+        <w:t>where:</w:t>
+      </w:r>
+    </w:p>
+    <w:p>
+      <w:pPr>
+        <w:ind w:firstLine="0"/>
+        <w:rPr>
+          <w:rFonts w:cstheme="minorHAnsi"/>
+        </w:rPr>
+      </w:pPr>
+      <w:proofErr w:type="gramStart"/>
+      <w:r>
+        <w:rPr>
+          <w:rFonts w:cstheme="minorHAnsi"/>
+          <w:i/>
+          <w:iCs/>
+        </w:rPr>
+        <w:lastRenderedPageBreak/>
+        <w:t>I</w:t>
+      </w:r>
+      <w:r>
+        <w:rPr>
+          <w:rFonts w:cstheme="minorHAnsi"/>
+          <w:i/>
+          <w:iCs/>
+        </w:rPr>
+        <w:t xml:space="preserve"> </w:t>
+      </w:r>
+      <w:r>
+        <w:rPr>
+          <w:rFonts w:cstheme="minorHAnsi"/>
+        </w:rPr>
+        <w:t>:</w:t>
+      </w:r>
+      <w:proofErr w:type="gramEnd"/>
+      <w:r>
+        <w:rPr>
+          <w:rFonts w:cstheme="minorHAnsi"/>
+        </w:rPr>
+        <w:t xml:space="preserve"> is the maximum current that the trace can handle</w:t>
+      </w:r>
+    </w:p>
+    <w:p>
+      <w:pPr>
+        <w:ind w:firstLine="0"/>
+        <w:rPr>
+          <w:rFonts w:cstheme="minorHAnsi"/>
+        </w:rPr>
+      </w:pPr>
+      <m:oMath>
+        <m:r>
+          <w:rPr>
+            <w:rFonts w:ascii="Cambria Math" w:hAnsi="Cambria Math" w:cstheme="minorHAnsi"/>
+          </w:rPr>
+          <m:t>∆</m:t>
+        </m:r>
+        <m:r>
+          <w:rPr>
+            <w:rFonts w:ascii="Cambria Math" w:hAnsi="Cambria Math" w:cstheme="minorHAnsi"/>
+          </w:rPr>
+          <m:t>T</m:t>
+        </m:r>
+      </m:oMath>
+      <w:r>
+        <w:rPr>
+          <w:rFonts w:cstheme="minorHAnsi"/>
+        </w:rPr>
+        <w:t xml:space="preserve">: </w:t>
+      </w:r>
+      <w:r>
+        <w:rPr>
+          <w:rFonts w:cstheme="minorHAnsi"/>
+        </w:rPr>
+        <w:t xml:space="preserve">The temperature </w:t>
+      </w:r>
+      <w:proofErr w:type="gramStart"/>
+      <w:r>
+        <w:rPr>
+          <w:rFonts w:cstheme="minorHAnsi"/>
+        </w:rPr>
+        <w:t>rise</w:t>
+      </w:r>
+      <w:proofErr w:type="gramEnd"/>
+      <w:r>
+        <w:rPr>
+          <w:rFonts w:cstheme="minorHAnsi"/>
+        </w:rPr>
+        <w:t xml:space="preserve"> above ambient in degrees Celsius</w:t>
+      </w:r>
+    </w:p>
+    <w:p>
+      <w:pPr>
+        <w:ind w:firstLine="0"/>
+        <w:rPr>
+          <w:rFonts w:cstheme="minorHAnsi"/>
+        </w:rPr>
+      </w:pPr>
+      <w:r>
+        <w:rPr>
+          <w:rFonts w:cstheme="minorHAnsi"/>
+          <w:i/>
+          <w:iCs/>
+        </w:rPr>
+        <w:t>W</w:t>
+      </w:r>
+      <w:r>
+        <w:rPr>
+          <w:rFonts w:cstheme="minorHAnsi"/>
+        </w:rPr>
+        <w:t xml:space="preserve">: The width </w:t>
+      </w:r>
+      <w:r>
+        <w:rPr>
+          <w:rFonts w:cstheme="minorHAnsi"/>
+        </w:rPr>
+        <w:t xml:space="preserve">of the trace </w:t>
+      </w:r>
+      <w:r>
+        <w:rPr>
+          <w:rFonts w:cstheme="minorHAnsi"/>
+        </w:rPr>
+        <w:t>in mils</w:t>
+      </w:r>
+    </w:p>
+    <w:p>
+      <w:pPr>
+        <w:ind w:firstLine="0"/>
+        <w:rPr>
+          <w:rFonts w:cstheme="minorHAnsi"/>
+        </w:rPr>
+      </w:pPr>
+      <w:r>
+        <w:rPr>
+          <w:rFonts w:cstheme="minorHAnsi"/>
+          <w:i/>
+          <w:iCs/>
+        </w:rPr>
+        <w:t>H</w:t>
+      </w:r>
+      <w:r>
+        <w:rPr>
+          <w:rFonts w:cstheme="minorHAnsi"/>
+        </w:rPr>
+        <w:t xml:space="preserve">: The thickness </w:t>
+      </w:r>
+      <w:r>
+        <w:rPr>
+          <w:rFonts w:cstheme="minorHAnsi"/>
+        </w:rPr>
+        <w:t xml:space="preserve">of the trace </w:t>
+      </w:r>
+      <w:r>
+        <w:rPr>
+          <w:rFonts w:cstheme="minorHAnsi"/>
+        </w:rPr>
+        <w:t>in mils</w:t>
+      </w:r>
+    </w:p>
+    <w:p>
+      <w:pPr>
+        <w:ind w:firstLine="0"/>
+        <w:rPr>
+          <w:rFonts w:cstheme="minorHAnsi"/>
+        </w:rPr>
+      </w:pPr>
+    </w:p>
+    <w:p>
+      <w:pPr>
+        <w:ind w:firstLine="0"/>
+        <w:rPr>
+          <w:rFonts w:cstheme="minorHAnsi"/>
+          <w:color w:val="000000"/>
+        </w:rPr>
+      </w:pPr>
+      <w:r>
+        <w:rPr>
+          <w:rFonts w:cstheme="minorHAnsi"/>
+        </w:rPr>
+        <w:t xml:space="preserve">K, </w:t>
+      </w:r>
+      <w:proofErr w:type="gramStart"/>
+      <w:r>
+        <w:rPr>
+          <w:rFonts w:cstheme="minorHAnsi"/>
+        </w:rPr>
+        <w:t>b</w:t>
+      </w:r>
+      <w:proofErr w:type="gramEnd"/>
+      <w:r>
+        <w:rPr>
+          <w:rFonts w:cstheme="minorHAnsi"/>
+        </w:rPr>
+        <w:t xml:space="preserve"> and c are constants that are determined by whether the trace is external or internal. The board is designed as a </w:t>
+      </w:r>
+      <w:proofErr w:type="gramStart"/>
+      <w:r>
+        <w:rPr>
+          <w:rFonts w:cstheme="minorHAnsi"/>
+        </w:rPr>
+        <w:t>2 layer</w:t>
+      </w:r>
+      <w:proofErr w:type="gramEnd"/>
+      <w:r>
+        <w:rPr>
+          <w:rFonts w:cstheme="minorHAnsi"/>
+        </w:rPr>
+        <w:t xml:space="preserve"> board, thus all the traces on the board are external. For external traces, the values of the constants are </w:t>
+      </w:r>
+      <w:r>
+        <w:rPr>
+          <w:rFonts w:cstheme="minorHAnsi"/>
+          <w:color w:val="000000"/>
+        </w:rPr>
+        <w:t>K</w:t>
+      </w:r>
+      <w:r>
+        <w:rPr>
+          <w:rFonts w:cstheme="minorHAnsi"/>
+          <w:color w:val="000000"/>
+        </w:rPr>
+        <w:t xml:space="preserve"> = 0.048, b = 0.44, </w:t>
+      </w:r>
+      <w:r>
+        <w:rPr>
+          <w:rFonts w:cstheme="minorHAnsi"/>
+          <w:color w:val="000000"/>
+        </w:rPr>
+        <w:t xml:space="preserve">and </w:t>
+      </w:r>
+      <w:r>
+        <w:rPr>
+          <w:rFonts w:cstheme="minorHAnsi"/>
+          <w:color w:val="000000"/>
+        </w:rPr>
+        <w:t>c = 0.725</w:t>
+      </w:r>
+      <w:r>
+        <w:rPr>
+          <w:rFonts w:cstheme="minorHAnsi"/>
+          <w:color w:val="000000"/>
+        </w:rPr>
+        <w:t>.</w:t>
+      </w:r>
+      <w:r>
+        <w:rPr>
+          <w:rFonts w:cstheme="minorHAnsi"/>
+          <w:color w:val="000000"/>
+        </w:rPr>
+        <w:t xml:space="preserve"> Typical values for temperature rise </w:t>
+      </w:r>
+      <w:proofErr w:type="gramStart"/>
+      <w:r>
+        <w:rPr>
+          <w:rFonts w:cstheme="minorHAnsi"/>
+          <w:color w:val="000000"/>
+        </w:rPr>
+        <w:t>is</w:t>
+      </w:r>
+      <w:proofErr w:type="gramEnd"/>
+      <w:r>
+        <w:rPr>
+          <w:rFonts w:cstheme="minorHAnsi"/>
+          <w:color w:val="000000"/>
+        </w:rPr>
+        <w:t xml:space="preserve"> 10 C, and the thickness of the board is 1 oz/ft^2. </w:t>
+      </w:r>
+    </w:p>
+    <w:p>
+      <w:pPr>
+        <w:ind w:firstLine="0"/>
+        <w:rPr>
+          <w:rFonts w:cstheme="minorHAnsi"/>
+          <w:color w:val="000000"/>
+        </w:rPr>
+      </w:pPr>
+    </w:p>
+    <w:p>
+      <w:pPr>
+        <w:ind w:firstLine="0"/>
+        <w:rPr>
+          <w:rFonts w:cstheme="minorHAnsi"/>
+          <w:color w:val="000000"/>
+        </w:rPr>
+      </w:pPr>
+      <w:r>
+        <w:rPr>
+          <w:rFonts w:cstheme="minorHAnsi"/>
+          <w:color w:val="000000"/>
+        </w:rPr>
+        <w:t xml:space="preserve">With these values, the minimum trace width of the board, which is 0.254 mm can handle around 870mA, while a 1.4mm trace width is required to handle up to 3A. However, it is not desirable to have very large trace widths since it would complicate the wiring on the PCB and may lead to requiring the board size to increase. To mitigate this issue, a 5V power plane is placed on the front copper layer. This means that all 5V components are connected through a large copper fill on the top layer of the board, allowing large amounts of current to flow through with no heating issues. On the other hand, the small 0.254 mm trace width can be used to connect the 3.3V components as well as signal traces. </w:t>
+      </w:r>
+      <w:r>
+        <w:rPr>
+          <w:rFonts w:cstheme="minorHAnsi"/>
+          <w:color w:val="000000"/>
+        </w:rPr>
+        <w:t>The bottom layer of the board is a ground plane</w:t>
+      </w:r>
+      <w:r>
+        <w:rPr>
+          <w:rFonts w:cstheme="minorHAnsi"/>
+          <w:color w:val="000000"/>
+        </w:rPr>
+        <w:t xml:space="preserve">, which allows components to be easily connected to ground with the help of vias. </w:t>
+      </w:r>
+    </w:p>
+    <w:p>
+      <w:pPr>
+        <w:ind w:firstLine="0"/>
+      </w:pPr>
+    </w:p>
+    <w:p>
+      <w:pPr>
+        <w:ind w:firstLine="0"/>
+      </w:pPr>
+      <w:r>
+        <w:t xml:space="preserve">The </w:t>
+      </w:r>
+      <w:r>
+        <w:t xml:space="preserve">final </w:t>
+      </w:r>
+      <w:r>
+        <w:t xml:space="preserve">size of the board is 66x54 mm, mainly comprised of an ESP 32 micro-controller, along with 5 screw terminals, 1 for power and 4 screw terminals to accommodate 4 motors. There is </w:t>
+      </w:r>
+      <w:r>
+        <w:t xml:space="preserve">a mounting hole </w:t>
+      </w:r>
+      <w:r>
+        <w:t>placed in the middle of the board, below the ESP32</w:t>
+      </w:r>
+      <w:r>
+        <w:t xml:space="preserve"> to ensure that the board can </w:t>
+      </w:r>
+      <w:r>
+        <w:lastRenderedPageBreak/>
+        <w:t xml:space="preserve">be secured and stabilized if needed. </w:t>
+      </w:r>
+      <w:r>
+        <w:t xml:space="preserve">The layout of the board is shown in Figure 3, while a Top and Bottom 3D view of the board is shown in Figures 4 and 5. </w:t>
+      </w:r>
+    </w:p>
+    <w:p>
+      <w:pPr>
+        <w:ind w:firstLine="0"/>
+      </w:pPr>
+      <w:r>
+        <w:rPr>
+          <w:noProof/>
+        </w:rPr>
+        <mc:AlternateContent>
+          <mc:Choice Requires="wps">
+            <w:drawing>
+              <wp:anchor distT="0" distB="0" distL="114300" distR="114300" simplePos="0" relativeHeight="251674624" behindDoc="0" locked="0" layoutInCell="1" allowOverlap="1" wp14:anchorId="3F83A672" wp14:editId="2EBF0874">
+                <wp:simplePos x="0" y="0"/>
+                <wp:positionH relativeFrom="column">
+                  <wp:posOffset>1444625</wp:posOffset>
+                </wp:positionH>
+                <wp:positionV relativeFrom="paragraph">
+                  <wp:posOffset>3702685</wp:posOffset>
+                </wp:positionV>
+                <wp:extent cx="3053715" cy="635"/>
+                <wp:effectExtent l="0" t="0" r="0" b="0"/>
+                <wp:wrapSquare wrapText="bothSides"/>
+                <wp:docPr id="12" name="Text Box 12"/>
+                <wp:cNvGraphicFramePr/>
+                <a:graphic xmlns:a="http://schemas.openxmlformats.org/drawingml/2006/main">
+                  <a:graphicData uri="http://schemas.microsoft.com/office/word/2010/wordprocessingShape">
+                    <wps:wsp>
+                      <wps:cNvSpPr txBox="1"/>
+                      <wps:spPr>
+                        <a:xfrm>
+                          <a:off x="0" y="0"/>
+                          <a:ext cx="3053715" cy="635"/>
+                        </a:xfrm>
+                        <a:prstGeom prst="rect">
+                          <a:avLst/>
+                        </a:prstGeom>
+                        <a:solidFill>
+                          <a:prstClr val="white"/>
+                        </a:solidFill>
+                        <a:ln>
+                          <a:noFill/>
+                        </a:ln>
+                      </wps:spPr>
+                      <wps:txbx>
+                        <w:txbxContent>
+                          <w:p>
+                            <w:pPr>
+                              <w:pStyle w:val="Caption"/>
+                              <w:rPr>
+                                <w:noProof/>
+                                <w:sz w:val="24"/>
+                                <w:szCs w:val="24"/>
+                              </w:rPr>
+                            </w:pPr>
+                            <w:r>
+                              <w:t xml:space="preserve">Figure </w:t>
+                            </w:r>
+                            <w:fldSimple w:instr=" SEQ Figure \* ARABIC ">
+                              <w:r>
+                                <w:rPr>
+                                  <w:noProof/>
+                                </w:rPr>
+                                <w:t>3</w:t>
+                              </w:r>
+                            </w:fldSimple>
+                            <w:r>
+                              <w:t xml:space="preserve">: </w:t>
+                            </w:r>
+                            <w:r>
+                              <w:t>Layout of Remote-Control Board</w:t>
+                            </w:r>
+                          </w:p>
+                        </w:txbxContent>
+                      </wps:txbx>
+                      <wps:bodyPr rot="0" spcFirstLastPara="0" vertOverflow="overflow" horzOverflow="overflow" vert="horz" wrap="square" lIns="0" tIns="0" rIns="0" bIns="0" numCol="1" spcCol="0" rtlCol="0" fromWordArt="0" anchor="t" anchorCtr="0" forceAA="0" compatLnSpc="1">
+                        <a:prstTxWarp prst="textNoShape">
+                          <a:avLst/>
+                        </a:prstTxWarp>
+                        <a:spAutoFit/>
+                      </wps:bodyPr>
+                    </wps:wsp>
+                  </a:graphicData>
+                </a:graphic>
+              </wp:anchor>
+            </w:drawing>
+          </mc:Choice>
+          <mc:Fallback>
+            <w:pict>
+              <v:shape w14:anchorId="3F83A672" id="Text Box 12" o:spid="_x0000_s1028" type="#_x0000_t202" style="position:absolute;margin-left:113.75pt;margin-top:291.55pt;width:240.45pt;height:.05pt;z-index:251674624;visibility:visible;mso-wrap-style:square;mso-wrap-distance-left:9pt;mso-wrap-distance-top:0;mso-wrap-distance-right:9pt;mso-wrap-distance-bottom:0;mso-position-horizontal:absolute;mso-position-horizontal-relative:text;mso-position-vertical:absolute;mso-position-vertical-relative:text;v-text-anchor:top" o:gfxdata="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" stroked="f">
+                <v:textbox style="mso-fit-shape-to-text:t" inset="0,0,0,0">
+                  <w:txbxContent>
+                    <w:p>
+                      <w:pPr>
+                        <w:pStyle w:val="Caption"/>
+                        <w:rPr>
+                          <w:noProof/>
+                          <w:sz w:val="24"/>
+                          <w:szCs w:val="24"/>
+                        </w:rPr>
+                      </w:pPr>
+                      <w:r>
+                        <w:t xml:space="preserve">Figure </w:t>
+                      </w:r>
+                      <w:fldSimple w:instr=" SEQ Figure \* ARABIC ">
+                        <w:r>
+                          <w:rPr>
+                            <w:noProof/>
+                          </w:rPr>
+                          <w:t>3</w:t>
+                        </w:r>
+                      </w:fldSimple>
+                      <w:r>
+                        <w:t xml:space="preserve">: </w:t>
+                      </w:r>
+                      <w:r>
+                        <w:t>Layout of Remote-Control Board</w:t>
+                      </w:r>
+                    </w:p>
+                  </w:txbxContent>
+                </v:textbox>
+                <w10:wrap type="square"/>
+              </v:shape>
+            </w:pict>
+          </mc:Fallback>
+        </mc:AlternateContent>
+      </w:r>
+      <w:r>
+        <w:rPr>
+          <w:noProof/>
+        </w:rPr>
+        <w:drawing>
+          <wp:anchor distT="0" distB="0" distL="114300" distR="114300" simplePos="0" relativeHeight="251672576" behindDoc="0" locked="0" layoutInCell="1" allowOverlap="1" wp14:anchorId="1DE11217" wp14:editId="580AFACB">
+            <wp:simplePos x="0" y="0"/>
+            <wp:positionH relativeFrom="margin">
+              <wp:align>center</wp:align>
+            </wp:positionH>
+            <wp:positionV relativeFrom="paragraph">
+              <wp:posOffset>4014</wp:posOffset>
+            </wp:positionV>
+            <wp:extent cx="3053715" cy="3641725"/>
+            <wp:effectExtent l="0" t="0" r="0" b="0"/>
+            <wp:wrapSquare wrapText="bothSides"/>
+            <wp:docPr id="5" name="Picture 5"/>
+            <wp:cNvGraphicFramePr>
+              <a:graphicFrameLocks xmlns:a="http://schemas.openxmlformats.org/drawingml/2006/main" noChangeAspect="1"/>
+            </wp:cNvGraphicFramePr>
+            <a:graphic xmlns:a="http://schemas.openxmlformats.org/drawingml/2006/main">
+              <a:graphicData uri="http://schemas.openxmlformats.org/drawingml/2006/picture">
+                <pic:pic xmlns:pic="http://schemas.openxmlformats.org/drawingml/2006/picture">
+                  <pic:nvPicPr>
+                    <pic:cNvPr id="5" name="Picture 5"/>
+                    <pic:cNvPicPr/>
+                  </pic:nvPicPr>
+                  <pic:blipFill>
+                    <a:blip r:embed="rId11">
+                      <a:extLst>
+                        <a:ext uri="{28A0092B-C50C-407E-A947-70E740481C1C}">
+                          <a14:useLocalDpi xmlns:a14="http://schemas.microsoft.com/office/drawing/2010/main" val="0"/>
+                        </a:ext>
+                      </a:extLst>
+                    </a:blip>
+                    <a:stretch>
+                      <a:fillRect/>
+                    </a:stretch>
+                  </pic:blipFill>
+                  <pic:spPr>
+                    <a:xfrm>
+                      <a:off x="0" y="0"/>
+                      <a:ext cx="3053715" cy="3641725"/>
+                    </a:xfrm>
+                    <a:prstGeom prst="rect">
+                      <a:avLst/>
+                    </a:prstGeom>
+                  </pic:spPr>
+                </pic:pic>
+              </a:graphicData>
+            </a:graphic>
+            <wp14:sizeRelH relativeFrom="margin">
+              <wp14:pctWidth>0</wp14:pctWidth>
+            </wp14:sizeRelH>
+            <wp14:sizeRelV relativeFrom="margin">
+              <wp14:pctHeight>0</wp14:pctHeight>
+            </wp14:sizeRelV>
+          </wp:anchor>
+        </w:drawing>
+      </w:r>
+    </w:p>
+    <w:p>
+      <w:pPr>
+        <w:ind w:firstLine="0"/>
+      </w:pPr>
+    </w:p>
+    <w:p>
+      <w:pPr>
+        <w:ind w:firstLine="0"/>
+      </w:pPr>
+    </w:p>
+    <w:p>
+      <w:pPr>
+        <w:ind w:firstLine="0"/>
+      </w:pPr>
+    </w:p>
+    <w:p>
+      <w:pPr>
+        <w:ind w:firstLine="0"/>
+      </w:pPr>
+    </w:p>
+    <w:p>
+      <w:pPr>
+        <w:ind w:firstLine="0"/>
+      </w:pPr>
+    </w:p>
+    <w:p>
+      <w:pPr>
+        <w:ind w:firstLine="0"/>
+      </w:pPr>
+    </w:p>
+    <w:p>
+      <w:pPr>
+        <w:ind w:firstLine="0"/>
+      </w:pPr>
+    </w:p>
+    <w:p>
+      <w:pPr>
+        <w:ind w:firstLine="0"/>
+      </w:pPr>
+    </w:p>
+    <w:p>
+      <w:pPr>
+        <w:ind w:firstLine="0"/>
+      </w:pPr>
+    </w:p>
+    <w:p>
+      <w:pPr>
+        <w:ind w:firstLine="0"/>
+      </w:pPr>
+    </w:p>
+    <w:p>
+      <w:pPr>
+        <w:ind w:firstLine="0"/>
+      </w:pPr>
+    </w:p>
+    <w:p>
+      <w:pPr>
+        <w:ind w:firstLine="0"/>
+        <w:rPr>
+          <w:b/>
+          <w:bCs/>
+        </w:rPr>
+      </w:pPr>
+    </w:p>
+    <w:p>
+      <w:pPr>
+        <w:ind w:firstLine="0"/>
+      </w:pPr>
+      <w:r>
+        <w:rPr>
+          <w:noProof/>
+        </w:rPr>
+        <mc:AlternateContent>
+          <mc:Choice Requires="wps">
+            <w:drawing>
+              <wp:anchor distT="0" distB="0" distL="114300" distR="114300" simplePos="0" relativeHeight="251682816" behindDoc="0" locked="0" layoutInCell="1" allowOverlap="1" wp14:anchorId="6A422694" wp14:editId="45CE8B1D">
+                <wp:simplePos x="0" y="0"/>
+                <wp:positionH relativeFrom="column">
+                  <wp:posOffset>4362450</wp:posOffset>
+                </wp:positionH>
+                <wp:positionV relativeFrom="paragraph">
+                  <wp:posOffset>2520950</wp:posOffset>
+                </wp:positionV>
+                <wp:extent cx="1572895" cy="635"/>
+                <wp:effectExtent l="0" t="0" r="0" b="0"/>
+                <wp:wrapSquare wrapText="bothSides"/>
+                <wp:docPr id="14" name="Text Box 14"/>
+                <wp:cNvGraphicFramePr/>
+                <a:graphic xmlns:a="http://schemas.openxmlformats.org/drawingml/2006/main">
+                  <a:graphicData uri="http://schemas.microsoft.com/office/word/2010/wordprocessingShape">
+                    <wps:wsp>
+                      <wps:cNvSpPr txBox="1"/>
+                      <wps:spPr>
+                        <a:xfrm>
+                          <a:off x="0" y="0"/>
+                          <a:ext cx="1572895" cy="635"/>
+                        </a:xfrm>
+                        <a:prstGeom prst="rect">
+                          <a:avLst/>
+                        </a:prstGeom>
+                        <a:solidFill>
+                          <a:prstClr val="white"/>
+                        </a:solidFill>
+                        <a:ln>
+                          <a:noFill/>
+                        </a:ln>
+                      </wps:spPr>
+                      <wps:txbx>
+                        <w:txbxContent>
+                          <w:p>
+                            <w:pPr>
+                              <w:pStyle w:val="Caption"/>
+                              <w:rPr>
+                                <w:noProof/>
+                                <w:sz w:val="24"/>
+                                <w:szCs w:val="24"/>
+                              </w:rPr>
+                            </w:pPr>
+                            <w:r>
+                              <w:t>Figure 5: Bottom View of Remote-Control Board</w:t>
+                            </w:r>
+                          </w:p>
+                        </w:txbxContent>
+                      </wps:txbx>
+                      <wps:bodyPr rot="0" spcFirstLastPara="0" vertOverflow="overflow" horzOverflow="overflow" vert="horz" wrap="square" lIns="0" tIns="0" rIns="0" bIns="0" numCol="1" spcCol="0" rtlCol="0" fromWordArt="0" anchor="t" anchorCtr="0" forceAA="0" compatLnSpc="1">
+                        <a:prstTxWarp prst="textNoShape">
+                          <a:avLst/>
+                        </a:prstTxWarp>
+                        <a:spAutoFit/>
+                      </wps:bodyPr>
+                    </wps:wsp>
+                  </a:graphicData>
+                </a:graphic>
+              </wp:anchor>
+            </w:drawing>
+          </mc:Choice>
+          <mc:Fallback>
+            <w:pict>
+              <v:shape w14:anchorId="6A422694" id="Text Box 14" o:spid="_x0000_s1029" type="#_x0000_t202" style="position:absolute;margin-left:343.5pt;margin-top:198.5pt;width:123.85pt;height:.05pt;z-index:251682816;visibility:visible;mso-wrap-style:square;mso-wrap-distance-left:9pt;mso-wrap-distance-top:0;mso-wrap-distance-right:9pt;mso-wrap-distance-bottom:0;mso-position-horizontal:absolute;mso-position-horizontal-relative:text;mso-position-vertical:absolute;mso-position-vertical-relative:text;v-text-anchor:top" o:gfxdata="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" stroked="f">
+                <v:textbox style="mso-fit-shape-to-text:t" inset="0,0,0,0">
+                  <w:txbxContent>
+                    <w:p>
+                      <w:pPr>
+                        <w:pStyle w:val="Caption"/>
+                        <w:rPr>
+                          <w:noProof/>
+                          <w:sz w:val="24"/>
+                          <w:szCs w:val="24"/>
+                        </w:rPr>
+                      </w:pPr>
+                      <w:r>
+                        <w:t>Figure 5: Bottom View of Remote-Control Board</w:t>
+                      </w:r>
+                    </w:p>
+                  </w:txbxContent>
+                </v:textbox>
+                <w10:wrap type="square"/>
+              </v:shape>
+            </w:pict>
+          </mc:Fallback>
+        </mc:AlternateContent>
+      </w:r>
+      <w:r>
+        <w:rPr>
+          <w:noProof/>
+        </w:rPr>
+        <w:drawing>
+          <wp:anchor distT="0" distB="0" distL="114300" distR="114300" simplePos="0" relativeHeight="251678720" behindDoc="0" locked="0" layoutInCell="1" allowOverlap="1" wp14:anchorId="4A60A472" wp14:editId="3349207B">
+            <wp:simplePos x="0" y="0"/>
+            <wp:positionH relativeFrom="margin">
+              <wp:align>right</wp:align>
+            </wp:positionH>
+            <wp:positionV relativeFrom="paragraph">
+              <wp:posOffset>3175</wp:posOffset>
+            </wp:positionV>
+            <wp:extent cx="1572895" cy="2640330"/>
+            <wp:effectExtent l="0" t="0" r="8255" b="7620"/>
+            <wp:wrapSquare wrapText="bothSides"/>
+            <wp:docPr id="1" name="Picture 1" descr="A picture containing text, electronics&#10;&#10;Description automatically generated"/>
+            <wp:cNvGraphicFramePr>
+              <a:graphicFrameLocks xmlns:a="http://schemas.openxmlformats.org/drawingml/2006/main" noChangeAspect="1"/>
+            </wp:cNvGraphicFramePr>
+            <a:graphic xmlns:a="http://schemas.openxmlformats.org/drawingml/2006/main">
+              <a:graphicData uri="http://schemas.openxmlformats.org/drawingml/2006/picture">
+                <pic:pic xmlns:pic="http://schemas.openxmlformats.org/drawingml/2006/picture">
+                  <pic:nvPicPr>
+                    <pic:cNvPr id="1" name="Picture 1" descr="A picture containing text, electronics&#10;&#10;Description automatically generated"/>
+                    <pic:cNvPicPr/>
+                  </pic:nvPicPr>
+                  <pic:blipFill rotWithShape="1">
+                    <a:blip r:embed="rId12" cstate="print">
+                      <a:extLst>
+                        <a:ext uri="{28A0092B-C50C-407E-A947-70E740481C1C}">
+                          <a14:useLocalDpi xmlns:a14="http://schemas.microsoft.com/office/drawing/2010/main" val="0"/>
+                        </a:ext>
+                      </a:extLst>
+                    </a:blip>
+                    <a:srcRect l="36898" r="36631"/>
+                    <a:stretch/>
+                  </pic:blipFill>
+                  <pic:spPr bwMode="auto">
+                    <a:xfrm>
+                      <a:off x="0" y="0"/>
+                      <a:ext cx="1572895" cy="2640330"/>
+                    </a:xfrm>
+                    <a:prstGeom prst="rect">
+                      <a:avLst/>
+                    </a:prstGeom>
+                    <a:ln>
+                      <a:noFill/>
+                    </a:ln>
+                    <a:extLst>
+                      <a:ext uri="{53640926-AAD7-44D8-BBD7-CCE9431645EC}">
+                        <a14:shadowObscured xmlns:a14="http://schemas.microsoft.com/office/drawing/2010/main"/>
+                      </a:ext>
+                    </a:extLst>
+                  </pic:spPr>
+                </pic:pic>
+              </a:graphicData>
+            </a:graphic>
+            <wp14:sizeRelH relativeFrom="margin">
+              <wp14:pctWidth>0</wp14:pctWidth>
+            </wp14:sizeRelH>
+          </wp:anchor>
+        </w:drawing>
+      </w:r>
+      <w:r>
+        <w:rPr>
+          <w:noProof/>
+        </w:rPr>
+        <mc:AlternateContent>
+          <mc:Choice Requires="wps">
+            <w:drawing>
+              <wp:anchor distT="0" distB="0" distL="114300" distR="114300" simplePos="0" relativeHeight="251680768" behindDoc="0" locked="0" layoutInCell="1" allowOverlap="1" wp14:anchorId="15D3E862" wp14:editId="0EA3E4B1">
+                <wp:simplePos x="0" y="0"/>
+                <wp:positionH relativeFrom="column">
+                  <wp:posOffset>0</wp:posOffset>
+                </wp:positionH>
+                <wp:positionV relativeFrom="paragraph">
+                  <wp:posOffset>2520950</wp:posOffset>
+                </wp:positionV>
+                <wp:extent cx="1673225" cy="635"/>
+                <wp:effectExtent l="0" t="0" r="0" b="0"/>
+                <wp:wrapSquare wrapText="bothSides"/>
+                <wp:docPr id="13" name="Text Box 13"/>
+                <wp:cNvGraphicFramePr/>
+                <a:graphic xmlns:a="http://schemas.openxmlformats.org/drawingml/2006/main">
+                  <a:graphicData uri="http://schemas.microsoft.com/office/word/2010/wordprocessingShape">
+                    <wps:wsp>
+                      <wps:cNvSpPr txBox="1"/>
+                      <wps:spPr>
+                        <a:xfrm>
+                          <a:off x="0" y="0"/>
+                          <a:ext cx="1673225" cy="635"/>
+                        </a:xfrm>
+                        <a:prstGeom prst="rect">
+                          <a:avLst/>
+                        </a:prstGeom>
+                        <a:solidFill>
+                          <a:prstClr val="white"/>
+                        </a:solidFill>
+                        <a:ln>
+                          <a:noFill/>
+                        </a:ln>
+                      </wps:spPr>
+                      <wps:txbx>
+                        <w:txbxContent>
+                          <w:p>
+                            <w:pPr>
+                              <w:pStyle w:val="Caption"/>
+                              <w:rPr>
+                                <w:noProof/>
+                                <w:sz w:val="24"/>
+                                <w:szCs w:val="24"/>
+                              </w:rPr>
+                            </w:pPr>
+                            <w:r>
+                              <w:t>Figure 4: Top View of Remote-Control Board</w:t>
+                            </w:r>
+                          </w:p>
+                        </w:txbxContent>
+                      </wps:txbx>
+                      <wps:bodyPr rot="0" spcFirstLastPara="0" vertOverflow="overflow" horzOverflow="overflow" vert="horz" wrap="square" lIns="0" tIns="0" rIns="0" bIns="0" numCol="1" spcCol="0" rtlCol="0" fromWordArt="0" anchor="t" anchorCtr="0" forceAA="0" compatLnSpc="1">
+                        <a:prstTxWarp prst="textNoShape">
+                          <a:avLst/>
+                        </a:prstTxWarp>
+                        <a:spAutoFit/>
+                      </wps:bodyPr>
+                    </wps:wsp>
+                  </a:graphicData>
+                </a:graphic>
+              </wp:anchor>
+            </w:drawing>
+          </mc:Choice>
+          <mc:Fallback>
+            <w:pict>
+              <v:shape w14:anchorId="15D3E862" id="Text Box 13" o:spid="_x0000_s1030" type="#_x0000_t202" style="position:absolute;margin-left:0;margin-top:198.5pt;width:131.75pt;height:.05pt;z-index:251680768;visibility:visible;mso-wrap-style:square;mso-wrap-distance-left:9pt;mso-wrap-distance-top:0;mso-wrap-distance-right:9pt;mso-wrap-distance-bottom:0;mso-position-horizontal:absolute;mso-position-horizontal-relative:text;mso-position-vertical:absolute;mso-position-vertical-relative:text;v-text-anchor:top" o:gfxdata="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" stroked="f">
+                <v:textbox style="mso-fit-shape-to-text:t" inset="0,0,0,0">
+                  <w:txbxContent>
+                    <w:p>
+                      <w:pPr>
+                        <w:pStyle w:val="Caption"/>
+                        <w:rPr>
+                          <w:noProof/>
+                          <w:sz w:val="24"/>
+                          <w:szCs w:val="24"/>
+                        </w:rPr>
+                      </w:pPr>
+                      <w:r>
+                        <w:t>Figure 4: Top View of Remote-Control Board</w:t>
+                      </w:r>
+                    </w:p>
+                  </w:txbxContent>
+                </v:textbox>
+                <w10:wrap type="square"/>
+              </v:shape>
+            </w:pict>
+          </mc:Fallback>
+        </mc:AlternateContent>
+      </w:r>
+      <w:r>
+        <w:rPr>
+          <w:noProof/>
+        </w:rPr>
+        <w:drawing>
+          <wp:anchor distT="0" distB="0" distL="114300" distR="114300" simplePos="0" relativeHeight="251676672" behindDoc="0" locked="0" layoutInCell="1" allowOverlap="1" wp14:anchorId="4E7E6D53" wp14:editId="4A1C3228">
+            <wp:simplePos x="0" y="0"/>
+            <wp:positionH relativeFrom="margin">
+              <wp:align>left</wp:align>
+            </wp:positionH>
+            <wp:positionV relativeFrom="paragraph">
+              <wp:posOffset>3595</wp:posOffset>
+            </wp:positionV>
+            <wp:extent cx="1673225" cy="2640330"/>
+            <wp:effectExtent l="0" t="0" r="3175" b="7620"/>
+            <wp:wrapSquare wrapText="bothSides"/>
+            <wp:docPr id="4" name="Picture 4" descr="A picture containing text, electronics, circuit&#10;&#10;Description automatically generated"/>
+            <wp:cNvGraphicFramePr>
+              <a:graphicFrameLocks xmlns:a="http://schemas.openxmlformats.org/drawingml/2006/main" noChangeAspect="1"/>
+            </wp:cNvGraphicFramePr>
+            <a:graphic xmlns:a="http://schemas.openxmlformats.org/drawingml/2006/main">
+              <a:graphicData uri="http://schemas.openxmlformats.org/drawingml/2006/picture">
+                <pic:pic xmlns:pic="http://schemas.openxmlformats.org/drawingml/2006/picture">
+                  <pic:nvPicPr>
+                    <pic:cNvPr id="4" name="Picture 4" descr="A picture containing text, electronics, circuit&#10;&#10;Description automatically generated"/>
+                    <pic:cNvPicPr/>
+                  </pic:nvPicPr>
+                  <pic:blipFill rotWithShape="1">
+                    <a:blip r:embed="rId13" cstate="print">
+                      <a:extLst>
+                        <a:ext uri="{28A0092B-C50C-407E-A947-70E740481C1C}">
+                          <a14:useLocalDpi xmlns:a14="http://schemas.microsoft.com/office/drawing/2010/main" val="0"/>
+                        </a:ext>
+                      </a:extLst>
+                    </a:blip>
+                    <a:srcRect l="36379" r="35463"/>
+                    <a:stretch/>
+                  </pic:blipFill>
+                  <pic:spPr bwMode="auto">
+                    <a:xfrm>
+                      <a:off x="0" y="0"/>
+                      <a:ext cx="1673225" cy="2640330"/>
+                    </a:xfrm>
+                    <a:prstGeom prst="rect">
+                      <a:avLst/>
+                    </a:prstGeom>
+                    <a:ln>
+                      <a:noFill/>
+                    </a:ln>
+                    <a:extLst>
+                      <a:ext uri="{53640926-AAD7-44D8-BBD7-CCE9431645EC}">
+                        <a14:shadowObscured xmlns:a14="http://schemas.microsoft.com/office/drawing/2010/main"/>
+                      </a:ext>
+                    </a:extLst>
+                  </pic:spPr>
+                </pic:pic>
+              </a:graphicData>
+            </a:graphic>
+            <wp14:sizeRelH relativeFrom="margin">
+              <wp14:pctWidth>0</wp14:pctWidth>
+            </wp14:sizeRelH>
+          </wp:anchor>
+        </w:drawing>
+      </w:r>
+    </w:p>
+    <w:p>
+      <w:pPr>
+        <w:ind w:firstLine="0"/>
+      </w:pPr>
+    </w:p>
+    <w:p>
+      <w:pPr>
+        <w:ind w:firstLine="0"/>
+      </w:pPr>
+    </w:p>
+    <w:p>
+      <w:pPr>
+        <w:ind w:firstLine="0"/>
+      </w:pPr>
+    </w:p>
+    <w:p>
+      <w:pPr>
+        <w:ind w:firstLine="0"/>
+      </w:pPr>
+    </w:p>
+    <w:p>
+      <w:pPr>
+        <w:ind w:firstLine="0"/>
+      </w:pPr>
+    </w:p>
+    <w:p>
+      <w:pPr>
+        <w:ind w:firstLine="0"/>
+      </w:pPr>
+    </w:p>
+    <w:p>
+      <w:pPr>
+        <w:ind w:firstLine="0"/>
+      </w:pPr>
+    </w:p>
+    <w:p>
+      <w:pPr>
+        <w:ind w:firstLine="0"/>
+        <w:rPr>
+          <w:b/>
+          <w:bCs/>
+        </w:rPr>
+      </w:pPr>
+      <w:r>
+        <w:rPr>
+          <w:b/>
+          <w:bCs/>
+        </w:rPr>
+        <w:lastRenderedPageBreak/>
+        <w:t>App Development</w:t>
+      </w:r>
+    </w:p>
+    <w:p>
+      <w:pPr>
+        <w:ind w:firstLine="0"/>
+      </w:pPr>
+      <w:r>
+        <w:t>[Work In Progress]</w:t>
+      </w:r>
+    </w:p>
+    <w:p>
+      <w:pPr>
+        <w:ind w:firstLine="0"/>
       </w:pPr>
     </w:p>
     <w:p>
@@ -341,10 +2800,10 @@
         <w:t>[</w:t>
       </w:r>
       <w:r>
-        <w:t>Results</w:t>
-      </w:r>
-      <w:r>
-        <w:t xml:space="preserve"> text]</w:t>
+        <w:t>Work in Progress</w:t>
+      </w:r>
+      <w:r>
+        <w:t>]</w:t>
       </w:r>
     </w:p>
     <w:p>
@@ -368,10 +2827,10 @@
         <w:t>[</w:t>
       </w:r>
       <w:r>
-        <w:t>Conclusion</w:t>
-      </w:r>
-      <w:r>
-        <w:t xml:space="preserve"> text]</w:t>
+        <w:t>Work in Progress</w:t>
+      </w:r>
+      <w:r>
+        <w:t>]</w:t>
       </w:r>
     </w:p>
     <w:p>
@@ -1564,7 +4023,7 @@
             <wp:cNvGraphicFramePr/>
             <a:graphic xmlns:a="http://schemas.openxmlformats.org/drawingml/2006/main">
               <a:graphicData uri="http://schemas.openxmlformats.org/drawingml/2006/chart">
-                <c:chart xmlns:c="http://schemas.openxmlformats.org/drawingml/2006/chart" xmlns:r="http://schemas.openxmlformats.org/officeDocument/2006/relationships" r:id="rId9"/>
+                <c:chart xmlns:c="http://schemas.openxmlformats.org/drawingml/2006/chart" xmlns:r="http://schemas.openxmlformats.org/officeDocument/2006/relationships" r:id="rId14"/>
               </a:graphicData>
             </a:graphic>
           </wp:inline>
@@ -1621,9 +4080,182 @@
         <w:t>.</w:t>
       </w:r>
     </w:p>
+    <w:p>
+      <w:pPr>
+        <w:pStyle w:val="TableFigure"/>
+      </w:pPr>
+    </w:p>
+    <w:p>
+      <w:pPr>
+        <w:pStyle w:val="TableFigure"/>
+      </w:pPr>
+    </w:p>
+    <w:p>
+      <w:pPr>
+        <w:pStyle w:val="TableFigure"/>
+      </w:pPr>
+    </w:p>
+    <w:p>
+      <w:pPr>
+        <w:pStyle w:val="TableFigure"/>
+      </w:pPr>
+    </w:p>
+    <w:p>
+      <w:pPr>
+        <w:pStyle w:val="TableFigure"/>
+      </w:pPr>
+    </w:p>
+    <w:p>
+      <w:pPr>
+        <w:pStyle w:val="TableFigure"/>
+      </w:pPr>
+    </w:p>
+    <w:p>
+      <w:pPr>
+        <w:pStyle w:val="TableFigure"/>
+      </w:pPr>
+    </w:p>
+    <w:p>
+      <w:pPr>
+        <w:pStyle w:val="TableFigure"/>
+      </w:pPr>
+    </w:p>
+    <w:p>
+      <w:pPr>
+        <w:pStyle w:val="TableFigure"/>
+      </w:pPr>
+    </w:p>
+    <w:p>
+      <w:pPr>
+        <w:pStyle w:val="TableFigure"/>
+      </w:pPr>
+    </w:p>
+    <w:p>
+      <w:pPr>
+        <w:pStyle w:val="TableFigure"/>
+      </w:pPr>
+    </w:p>
+    <w:p>
+      <w:pPr>
+        <w:pStyle w:val="TableFigure"/>
+      </w:pPr>
+    </w:p>
+    <w:p>
+      <w:pPr>
+        <w:pStyle w:val="TableFigure"/>
+      </w:pPr>
+    </w:p>
+    <w:p>
+      <w:pPr>
+        <w:pStyle w:val="TableFigure"/>
+      </w:pPr>
+    </w:p>
+    <w:p>
+      <w:pPr>
+        <w:pStyle w:val="TableFigure"/>
+      </w:pPr>
+    </w:p>
+    <w:p>
+      <w:pPr>
+        <w:pStyle w:val="TableFigure"/>
+      </w:pPr>
+    </w:p>
+    <w:p>
+      <w:pPr>
+        <w:pStyle w:val="TableFigure"/>
+      </w:pPr>
+    </w:p>
+    <w:p>
+      <w:pPr>
+        <w:pStyle w:val="TableFigure"/>
+      </w:pPr>
+    </w:p>
+    <w:p>
+      <w:pPr>
+        <w:pStyle w:val="TableFigure"/>
+      </w:pPr>
+    </w:p>
+    <w:p>
+      <w:pPr>
+        <w:pStyle w:val="TableFigure"/>
+      </w:pPr>
+    </w:p>
+    <w:p>
+      <w:pPr>
+        <w:pStyle w:val="TableFigure"/>
+      </w:pPr>
+    </w:p>
+    <w:p>
+      <w:pPr>
+        <w:pStyle w:val="TableFigure"/>
+      </w:pPr>
+    </w:p>
+    <w:p>
+      <w:pPr>
+        <w:pStyle w:val="TableFigure"/>
+      </w:pPr>
+    </w:p>
+    <w:p>
+      <w:pPr>
+        <w:pStyle w:val="TableFigure"/>
+      </w:pPr>
+    </w:p>
+    <w:p>
+      <w:pPr>
+        <w:pStyle w:val="TableFigure"/>
+        <w:rPr>
+          <w:noProof/>
+        </w:rPr>
+      </w:pPr>
+    </w:p>
+    <w:p>
+      <w:pPr>
+        <w:pStyle w:val="TableFigure"/>
+        <w:rPr>
+          <w:noProof/>
+        </w:rPr>
+      </w:pPr>
+    </w:p>
+    <w:p>
+      <w:pPr>
+        <w:pStyle w:val="TableFigure"/>
+      </w:pPr>
+    </w:p>
+    <w:p/>
+    <w:p>
+      <w:pPr>
+        <w:rPr>
+          <w:noProof/>
+        </w:rPr>
+      </w:pPr>
+    </w:p>
+    <w:p/>
+    <w:p/>
+    <w:p/>
+    <w:p>
+      <w:pPr>
+        <w:tabs>
+          <w:tab w:val="left" w:pos="8180"/>
+        </w:tabs>
+      </w:pPr>
+      <w:r>
+        <w:tab/>
+      </w:r>
+    </w:p>
+    <w:p/>
+    <w:p/>
+    <w:p/>
+    <w:p/>
+    <w:p/>
+    <w:p/>
+    <w:p/>
+    <w:p/>
+    <w:p/>
+    <w:p/>
+    <w:p/>
     <w:sectPr>
-      <w:headerReference w:type="default" r:id="rId10"/>
-      <w:headerReference w:type="first" r:id="rId11"/>
+      <w:headerReference w:type="default" r:id="rId15"/>
+      <w:headerReference w:type="first" r:id="rId16"/>
       <w:footnotePr>
         <w:pos w:val="beneathText"/>
       </w:footnotePr>
@@ -1639,7 +4271,7 @@
 </file>
 
 <file path=word/endnotes.xml><?xml version="1.0" encoding="utf-8"?>
-<w:endnotes xmlns:wpc="http://schemas.microsoft.com/office/word/2010/wordprocessingCanvas" xmlns:cx="http://schemas.microsoft.com/office/drawing/2014/chartex" xmlns:cx1="http://schemas.microsoft.com/office/drawing/2015/9/8/chartex" xmlns:cx2="http://schemas.microsoft.com/office/drawing/2015/10/21/chartex" xmlns:cx3="http://schemas.microsoft.com/office/drawing/2016/5/9/chartex" xmlns:cx4="http://schemas.microsoft.com/office/drawing/2016/5/10/chartex" xmlns:cx5="http://schemas.microsoft.com/office/drawing/2016/5/11/chartex" xmlns:cx6="http://schemas.microsoft.com/office/drawing/2016/5/12/chartex" xmlns:cx7="http://schemas.microsoft.com/office/drawing/2016/5/13/chartex" xmlns:cx8="http://schemas.microsoft.com/office/drawing/2016/5/14/chartex" xmlns:mc="http://schemas.openxmlformats.org/markup-compatibility/2006" xmlns:aink="http://schemas.microsoft.com/office/drawing/2016/ink" xmlns:am3d="http://schemas.microsoft.com/office/drawing/2017/model3d" xmlns:o="urn:schemas-microsoft-com:office:office" xmlns:oel="http://schemas.microsoft.com/office/2019/extlst" xmlns:r="http://schemas.openxmlformats.org/officeDocument/2006/relationships" xmlns:m="http://schemas.openxmlformats.org/officeDocument/2006/math" xmlns:v="urn:schemas-microsoft-com:vml" xmlns:wp14="http://schemas.microsoft.com/office/word/2010/wordprocessingDrawing" xmlns:wp="http://schemas.openxmlformats.org/drawingml/2006/wordprocessingDrawing" xmlns:w10="urn:schemas-microsoft-com:office:word" xmlns:w="http://schemas.openxmlformats.org/wordprocessingml/2006/main" xmlns:w14="http://schemas.microsoft.com/office/word/2010/wordml" xmlns:w15="http://schemas.microsoft.com/office/word/2012/wordml" xmlns:w16cex="http://schemas.microsoft.com/office/word/2018/wordml/cex" xmlns:w16cid="http://schemas.microsoft.com/office/word/2016/wordml/cid" xmlns:w16="http://schemas.microsoft.com/office/word/2018/wordml" xmlns:w16sdtdh="http://schemas.microsoft.com/office/word/2020/wordml/sdtdatahash" xmlns:w16se="http://schemas.microsoft.com/office/word/2015/wordml/symex" xmlns:wpg="http://schemas.microsoft.com/office/word/2010/wordprocessingGroup" xmlns:wpi="http://schemas.microsoft.com/office/word/2010/wordprocessingInk" xmlns:wne="http://schemas.microsoft.com/office/word/2006/wordml" xmlns:wps="http://schemas.microsoft.com/office/word/2010/wordprocessingShape" mc:Ignorable="w14 w15 w16se w16cid w16 w16cex w16sdtdh wp14">
+<w:endnotes xmlns:wpc="http://schemas.microsoft.com/office/word/2010/wordprocessingCanvas" xmlns:cx="http://schemas.microsoft.com/office/drawing/2014/chartex" xmlns:cx1="http://schemas.microsoft.com/office/drawing/2015/9/8/chartex" xmlns:cx2="http://schemas.microsoft.com/office/drawing/2015/10/21/chartex" xmlns:cx3="http://schemas.microsoft.com/office/drawing/2016/5/9/chartex" xmlns:cx4="http://schemas.microsoft.com/office/drawing/2016/5/10/chartex" xmlns:cx5="http://schemas.microsoft.com/office/drawing/2016/5/11/chartex" xmlns:cx6="http://schemas.microsoft.com/office/drawing/2016/5/12/chartex" xmlns:cx7="http://schemas.microsoft.com/office/drawing/2016/5/13/chartex" xmlns:cx8="http://schemas.microsoft.com/office/drawing/2016/5/14/chartex" xmlns:mc="http://schemas.openxmlformats.org/markup-compatibility/2006" xmlns:aink="http://schemas.microsoft.com/office/drawing/2016/ink" xmlns:am3d="http://schemas.microsoft.com/office/drawing/2017/model3d" xmlns:o="urn:schemas-microsoft-com:office:office" xmlns:oel="http://schemas.microsoft.com/office/2019/extlst" xmlns:r="http://schemas.openxmlformats.org/officeDocument/2006/relationships" xmlns:m="http://schemas.openxmlformats.org/officeDocument/2006/math" xmlns:v="urn:schemas-microsoft-com:vml" xmlns:wp14="http://schemas.microsoft.com/office/word/2010/wordprocessingDrawing" xmlns:wp="http://schemas.openxmlformats.org/drawingml/2006/wordprocessingDrawing" xmlns:w10="urn:schemas-microsoft-com:office:word" xmlns:w="http://schemas.openxmlformats.org/wordprocessingml/2006/main" xmlns:w14="http://schemas.microsoft.com/office/word/2010/wordml" xmlns:w15="http://schemas.microsoft.com/office/word/2012/wordml" xmlns:w16cex="http://schemas.microsoft.com/office/word/2018/wordml/cex" xmlns:w16cid="http://schemas.microsoft.com/office/word/2016/wordml/cid" xmlns:w16="http://schemas.microsoft.com/office/word/2018/wordml" xmlns:w16du="http://schemas.microsoft.com/office/word/2023/wordml/word16du" xmlns:w16sdtdh="http://schemas.microsoft.com/office/word/2020/wordml/sdtdatahash" xmlns:w16se="http://schemas.microsoft.com/office/word/2015/wordml/symex" xmlns:wpg="http://schemas.microsoft.com/office/word/2010/wordprocessingGroup" xmlns:wpi="http://schemas.microsoft.com/office/word/2010/wordprocessingInk" xmlns:wne="http://schemas.microsoft.com/office/word/2006/wordml" xmlns:wps="http://schemas.microsoft.com/office/word/2010/wordprocessingShape" mc:Ignorable="w14 w15 w16se w16cid w16 w16cex w16sdtdh wp14">
   <w:endnote w:type="separator" w:id="-1">
     <w:p>
       <w:pPr>
@@ -1666,7 +4298,7 @@
 </file>
 
 <file path=word/footnotes.xml><?xml version="1.0" encoding="utf-8"?>
-<w:footnotes xmlns:wpc="http://schemas.microsoft.com/office/word/2010/wordprocessingCanvas" xmlns:cx="http://schemas.microsoft.com/office/drawing/2014/chartex" xmlns:cx1="http://schemas.microsoft.com/office/drawing/2015/9/8/chartex" xmlns:cx2="http://schemas.microsoft.com/office/drawing/2015/10/21/chartex" xmlns:cx3="http://schemas.microsoft.com/office/drawing/2016/5/9/chartex" xmlns:cx4="http://schemas.microsoft.com/office/drawing/2016/5/10/chartex" xmlns:cx5="http://schemas.microsoft.com/office/drawing/2016/5/11/chartex" xmlns:cx6="http://schemas.microsoft.com/office/drawing/2016/5/12/chartex" xmlns:cx7="http://schemas.microsoft.com/office/drawing/2016/5/13/chartex" xmlns:cx8="http://schemas.microsoft.com/office/drawing/2016/5/14/chartex" xmlns:mc="http://schemas.openxmlformats.org/markup-compatibility/2006" xmlns:aink="http://schemas.microsoft.com/office/drawing/2016/ink" xmlns:am3d="http://schemas.microsoft.com/office/drawing/2017/model3d" xmlns:o="urn:schemas-microsoft-com:office:office" xmlns:oel="http://schemas.microsoft.com/office/2019/extlst" xmlns:r="http://schemas.openxmlformats.org/officeDocument/2006/relationships" xmlns:m="http://schemas.openxmlformats.org/officeDocument/2006/math" xmlns:v="urn:schemas-microsoft-com:vml" xmlns:wp14="http://schemas.microsoft.com/office/word/2010/wordprocessingDrawing" xmlns:wp="http://schemas.openxmlformats.org/drawingml/2006/wordprocessingDrawing" xmlns:w10="urn:schemas-microsoft-com:office:word" xmlns:w="http://schemas.openxmlformats.org/wordprocessingml/2006/main" xmlns:w14="http://schemas.microsoft.com/office/word/2010/wordml" xmlns:w15="http://schemas.microsoft.com/office/word/2012/wordml" xmlns:w16cex="http://schemas.microsoft.com/office/word/2018/wordml/cex" xmlns:w16cid="http://schemas.microsoft.com/office/word/2016/wordml/cid" xmlns:w16="http://schemas.microsoft.com/office/word/2018/wordml" xmlns:w16sdtdh="http://schemas.microsoft.com/office/word/2020/wordml/sdtdatahash" xmlns:w16se="http://schemas.microsoft.com/office/word/2015/wordml/symex" xmlns:wpg="http://schemas.microsoft.com/office/word/2010/wordprocessingGroup" xmlns:wpi="http://schemas.microsoft.com/office/word/2010/wordprocessingInk" xmlns:wne="http://schemas.microsoft.com/office/word/2006/wordml" xmlns:wps="http://schemas.microsoft.com/office/word/2010/wordprocessingShape" mc:Ignorable="w14 w15 w16se w16cid w16 w16cex w16sdtdh wp14">
+<w:footnotes xmlns:wpc="http://schemas.microsoft.com/office/word/2010/wordprocessingCanvas" xmlns:cx="http://schemas.microsoft.com/office/drawing/2014/chartex" xmlns:cx1="http://schemas.microsoft.com/office/drawing/2015/9/8/chartex" xmlns:cx2="http://schemas.microsoft.com/office/drawing/2015/10/21/chartex" xmlns:cx3="http://schemas.microsoft.com/office/drawing/2016/5/9/chartex" xmlns:cx4="http://schemas.microsoft.com/office/drawing/2016/5/10/chartex" xmlns:cx5="http://schemas.microsoft.com/office/drawing/2016/5/11/chartex" xmlns:cx6="http://schemas.microsoft.com/office/drawing/2016/5/12/chartex" xmlns:cx7="http://schemas.microsoft.com/office/drawing/2016/5/13/chartex" xmlns:cx8="http://schemas.microsoft.com/office/drawing/2016/5/14/chartex" xmlns:mc="http://schemas.openxmlformats.org/markup-compatibility/2006" xmlns:aink="http://schemas.microsoft.com/office/drawing/2016/ink" xmlns:am3d="http://schemas.microsoft.com/office/drawing/2017/model3d" xmlns:o="urn:schemas-microsoft-com:office:office" xmlns:oel="http://schemas.microsoft.com/office/2019/extlst" xmlns:r="http://schemas.openxmlformats.org/officeDocument/2006/relationships" xmlns:m="http://schemas.openxmlformats.org/officeDocument/2006/math" xmlns:v="urn:schemas-microsoft-com:vml" xmlns:wp14="http://schemas.microsoft.com/office/word/2010/wordprocessingDrawing" xmlns:wp="http://schemas.openxmlformats.org/drawingml/2006/wordprocessingDrawing" xmlns:w10="urn:schemas-microsoft-com:office:word" xmlns:w="http://schemas.openxmlformats.org/wordprocessingml/2006/main" xmlns:w14="http://schemas.microsoft.com/office/word/2010/wordml" xmlns:w15="http://schemas.microsoft.com/office/word/2012/wordml" xmlns:w16cex="http://schemas.microsoft.com/office/word/2018/wordml/cex" xmlns:w16cid="http://schemas.microsoft.com/office/word/2016/wordml/cid" xmlns:w16="http://schemas.microsoft.com/office/word/2018/wordml" xmlns:w16du="http://schemas.microsoft.com/office/word/2023/wordml/word16du" xmlns:w16sdtdh="http://schemas.microsoft.com/office/word/2020/wordml/sdtdatahash" xmlns:w16se="http://schemas.microsoft.com/office/word/2015/wordml/symex" xmlns:wpg="http://schemas.microsoft.com/office/word/2010/wordprocessingGroup" xmlns:wpi="http://schemas.microsoft.com/office/word/2010/wordprocessingInk" xmlns:wne="http://schemas.microsoft.com/office/word/2006/wordml" xmlns:wps="http://schemas.microsoft.com/office/word/2010/wordprocessingShape" mc:Ignorable="w14 w15 w16se w16cid w16 w16cex w16sdtdh wp14">
   <w:footnote w:type="separator" w:id="-1">
     <w:p>
       <w:pPr>
@@ -1693,7 +4325,7 @@
 </file>
 
 <file path=word/header1.xml><?xml version="1.0" encoding="utf-8"?>
-<w:hdr xmlns:wpc="http://schemas.microsoft.com/office/word/2010/wordprocessingCanvas" xmlns:cx="http://schemas.microsoft.com/office/drawing/2014/chartex" xmlns:cx1="http://schemas.microsoft.com/office/drawing/2015/9/8/chartex" xmlns:cx2="http://schemas.microsoft.com/office/drawing/2015/10/21/chartex" xmlns:cx3="http://schemas.microsoft.com/office/drawing/2016/5/9/chartex" xmlns:cx4="http://schemas.microsoft.com/office/drawing/2016/5/10/chartex" xmlns:cx5="http://schemas.microsoft.com/office/drawing/2016/5/11/chartex" xmlns:cx6="http://schemas.microsoft.com/office/drawing/2016/5/12/chartex" xmlns:cx7="http://schemas.microsoft.com/office/drawing/2016/5/13/chartex" xmlns:cx8="http://schemas.microsoft.com/office/drawing/2016/5/14/chartex" xmlns:mc="http://schemas.openxmlformats.org/markup-compatibility/2006" xmlns:aink="http://schemas.microsoft.com/office/drawing/2016/ink" xmlns:am3d="http://schemas.microsoft.com/office/drawing/2017/model3d" xmlns:o="urn:schemas-microsoft-com:office:office" xmlns:oel="http://schemas.microsoft.com/office/2019/extlst" xmlns:r="http://schemas.openxmlformats.org/officeDocument/2006/relationships" xmlns:m="http://schemas.openxmlformats.org/officeDocument/2006/math" xmlns:v="urn:schemas-microsoft-com:vml" xmlns:wp14="http://schemas.microsoft.com/office/word/2010/wordprocessingDrawing" xmlns:wp="http://schemas.openxmlformats.org/drawingml/2006/wordprocessingDrawing" xmlns:w10="urn:schemas-microsoft-com:office:word" xmlns:w="http://schemas.openxmlformats.org/wordprocessingml/2006/main" xmlns:w14="http://schemas.microsoft.com/office/word/2010/wordml" xmlns:w15="http://schemas.microsoft.com/office/word/2012/wordml" xmlns:w16cex="http://schemas.microsoft.com/office/word/2018/wordml/cex" xmlns:w16cid="http://schemas.microsoft.com/office/word/2016/wordml/cid" xmlns:w16="http://schemas.microsoft.com/office/word/2018/wordml" xmlns:w16sdtdh="http://schemas.microsoft.com/office/word/2020/wordml/sdtdatahash" xmlns:w16se="http://schemas.microsoft.com/office/word/2015/wordml/symex" xmlns:wpg="http://schemas.microsoft.com/office/word/2010/wordprocessingGroup" xmlns:wpi="http://schemas.microsoft.com/office/word/2010/wordprocessingInk" xmlns:wne="http://schemas.microsoft.com/office/word/2006/wordml" xmlns:wps="http://schemas.microsoft.com/office/word/2010/wordprocessingShape" mc:Ignorable="w14 w15 w16se w16cid w16 w16cex w16sdtdh wp14">
+<w:hdr xmlns:wpc="http://schemas.microsoft.com/office/word/2010/wordprocessingCanvas" xmlns:cx="http://schemas.microsoft.com/office/drawing/2014/chartex" xmlns:cx1="http://schemas.microsoft.com/office/drawing/2015/9/8/chartex" xmlns:cx2="http://schemas.microsoft.com/office/drawing/2015/10/21/chartex" xmlns:cx3="http://schemas.microsoft.com/office/drawing/2016/5/9/chartex" xmlns:cx4="http://schemas.microsoft.com/office/drawing/2016/5/10/chartex" xmlns:cx5="http://schemas.microsoft.com/office/drawing/2016/5/11/chartex" xmlns:cx6="http://schemas.microsoft.com/office/drawing/2016/5/12/chartex" xmlns:cx7="http://schemas.microsoft.com/office/drawing/2016/5/13/chartex" xmlns:cx8="http://schemas.microsoft.com/office/drawing/2016/5/14/chartex" xmlns:mc="http://schemas.openxmlformats.org/markup-compatibility/2006" xmlns:aink="http://schemas.microsoft.com/office/drawing/2016/ink" xmlns:am3d="http://schemas.microsoft.com/office/drawing/2017/model3d" xmlns:o="urn:schemas-microsoft-com:office:office" xmlns:oel="http://schemas.microsoft.com/office/2019/extlst" xmlns:r="http://schemas.openxmlformats.org/officeDocument/2006/relationships" xmlns:m="http://schemas.openxmlformats.org/officeDocument/2006/math" xmlns:v="urn:schemas-microsoft-com:vml" xmlns:wp14="http://schemas.microsoft.com/office/word/2010/wordprocessingDrawing" xmlns:wp="http://schemas.openxmlformats.org/drawingml/2006/wordprocessingDrawing" xmlns:w10="urn:schemas-microsoft-com:office:word" xmlns:w="http://schemas.openxmlformats.org/wordprocessingml/2006/main" xmlns:w14="http://schemas.microsoft.com/office/word/2010/wordml" xmlns:w15="http://schemas.microsoft.com/office/word/2012/wordml" xmlns:w16cex="http://schemas.microsoft.com/office/word/2018/wordml/cex" xmlns:w16cid="http://schemas.microsoft.com/office/word/2016/wordml/cid" xmlns:w16="http://schemas.microsoft.com/office/word/2018/wordml" xmlns:w16du="http://schemas.microsoft.com/office/word/2023/wordml/word16du" xmlns:w16sdtdh="http://schemas.microsoft.com/office/word/2020/wordml/sdtdatahash" xmlns:w16se="http://schemas.microsoft.com/office/word/2015/wordml/symex" xmlns:wpg="http://schemas.microsoft.com/office/word/2010/wordprocessingGroup" xmlns:wpi="http://schemas.microsoft.com/office/word/2010/wordprocessingInk" xmlns:wne="http://schemas.microsoft.com/office/word/2006/wordml" xmlns:wps="http://schemas.microsoft.com/office/word/2010/wordprocessingShape" mc:Ignorable="w14 w15 w16se w16cid w16 w16cex w16sdtdh wp14">
   <w:p>
     <w:pPr>
       <w:pStyle w:val="Header"/>
@@ -1771,7 +4403,7 @@
 </file>
 
 <file path=word/header2.xml><?xml version="1.0" encoding="utf-8"?>
-<w:hdr xmlns:wpc="http://schemas.microsoft.com/office/word/2010/wordprocessingCanvas" xmlns:cx="http://schemas.microsoft.com/office/drawing/2014/chartex" xmlns:cx1="http://schemas.microsoft.com/office/drawing/2015/9/8/chartex" xmlns:cx2="http://schemas.microsoft.com/office/drawing/2015/10/21/chartex" xmlns:cx3="http://schemas.microsoft.com/office/drawing/2016/5/9/chartex" xmlns:cx4="http://schemas.microsoft.com/office/drawing/2016/5/10/chartex" xmlns:cx5="http://schemas.microsoft.com/office/drawing/2016/5/11/chartex" xmlns:cx6="http://schemas.microsoft.com/office/drawing/2016/5/12/chartex" xmlns:cx7="http://schemas.microsoft.com/office/drawing/2016/5/13/chartex" xmlns:cx8="http://schemas.microsoft.com/office/drawing/2016/5/14/chartex" xmlns:mc="http://schemas.openxmlformats.org/markup-compatibility/2006" xmlns:aink="http://schemas.microsoft.com/office/drawing/2016/ink" xmlns:am3d="http://schemas.microsoft.com/office/drawing/2017/model3d" xmlns:o="urn:schemas-microsoft-com:office:office" xmlns:oel="http://schemas.microsoft.com/office/2019/extlst" xmlns:r="http://schemas.openxmlformats.org/officeDocument/2006/relationships" xmlns:m="http://schemas.openxmlformats.org/officeDocument/2006/math" xmlns:v="urn:schemas-microsoft-com:vml" xmlns:wp14="http://schemas.microsoft.com/office/word/2010/wordprocessingDrawing" xmlns:wp="http://schemas.openxmlformats.org/drawingml/2006/wordprocessingDrawing" xmlns:w10="urn:schemas-microsoft-com:office:word" xmlns:w="http://schemas.openxmlformats.org/wordprocessingml/2006/main" xmlns:w14="http://schemas.microsoft.com/office/word/2010/wordml" xmlns:w15="http://schemas.microsoft.com/office/word/2012/wordml" xmlns:w16cex="http://schemas.microsoft.com/office/word/2018/wordml/cex" xmlns:w16cid="http://schemas.microsoft.com/office/word/2016/wordml/cid" xmlns:w16="http://schemas.microsoft.com/office/word/2018/wordml" xmlns:w16sdtdh="http://schemas.microsoft.com/office/word/2020/wordml/sdtdatahash" xmlns:w16se="http://schemas.microsoft.com/office/word/2015/wordml/symex" xmlns:wpg="http://schemas.microsoft.com/office/word/2010/wordprocessingGroup" xmlns:wpi="http://schemas.microsoft.com/office/word/2010/wordprocessingInk" xmlns:wne="http://schemas.microsoft.com/office/word/2006/wordml" xmlns:wps="http://schemas.microsoft.com/office/word/2010/wordprocessingShape" mc:Ignorable="w14 w15 w16se w16cid w16 w16cex w16sdtdh wp14">
+<w:hdr xmlns:wpc="http://schemas.microsoft.com/office/word/2010/wordprocessingCanvas" xmlns:cx="http://schemas.microsoft.com/office/drawing/2014/chartex" xmlns:cx1="http://schemas.microsoft.com/office/drawing/2015/9/8/chartex" xmlns:cx2="http://schemas.microsoft.com/office/drawing/2015/10/21/chartex" xmlns:cx3="http://schemas.microsoft.com/office/drawing/2016/5/9/chartex" xmlns:cx4="http://schemas.microsoft.com/office/drawing/2016/5/10/chartex" xmlns:cx5="http://schemas.microsoft.com/office/drawing/2016/5/11/chartex" xmlns:cx6="http://schemas.microsoft.com/office/drawing/2016/5/12/chartex" xmlns:cx7="http://schemas.microsoft.com/office/drawing/2016/5/13/chartex" xmlns:cx8="http://schemas.microsoft.com/office/drawing/2016/5/14/chartex" xmlns:mc="http://schemas.openxmlformats.org/markup-compatibility/2006" xmlns:aink="http://schemas.microsoft.com/office/drawing/2016/ink" xmlns:am3d="http://schemas.microsoft.com/office/drawing/2017/model3d" xmlns:o="urn:schemas-microsoft-com:office:office" xmlns:oel="http://schemas.microsoft.com/office/2019/extlst" xmlns:r="http://schemas.openxmlformats.org/officeDocument/2006/relationships" xmlns:m="http://schemas.openxmlformats.org/officeDocument/2006/math" xmlns:v="urn:schemas-microsoft-com:vml" xmlns:wp14="http://schemas.microsoft.com/office/word/2010/wordprocessingDrawing" xmlns:wp="http://schemas.openxmlformats.org/drawingml/2006/wordprocessingDrawing" xmlns:w10="urn:schemas-microsoft-com:office:word" xmlns:w="http://schemas.openxmlformats.org/wordprocessingml/2006/main" xmlns:w14="http://schemas.microsoft.com/office/word/2010/wordml" xmlns:w15="http://schemas.microsoft.com/office/word/2012/wordml" xmlns:w16cex="http://schemas.microsoft.com/office/word/2018/wordml/cex" xmlns:w16cid="http://schemas.microsoft.com/office/word/2016/wordml/cid" xmlns:w16="http://schemas.microsoft.com/office/word/2018/wordml" xmlns:w16du="http://schemas.microsoft.com/office/word/2023/wordml/word16du" xmlns:w16sdtdh="http://schemas.microsoft.com/office/word/2020/wordml/sdtdatahash" xmlns:w16se="http://schemas.microsoft.com/office/word/2015/wordml/symex" xmlns:wpg="http://schemas.microsoft.com/office/word/2010/wordprocessingGroup" xmlns:wpi="http://schemas.microsoft.com/office/word/2010/wordprocessingInk" xmlns:wne="http://schemas.microsoft.com/office/word/2006/wordml" xmlns:wps="http://schemas.microsoft.com/office/word/2010/wordprocessingShape" mc:Ignorable="w14 w15 w16se w16cid w16 w16cex w16sdtdh wp14">
   <w:p>
     <w:pPr>
       <w:pStyle w:val="Header"/>
@@ -1849,7 +4481,7 @@
 </file>
 
 <file path=word/numbering.xml><?xml version="1.0" encoding="utf-8"?>
-<w:numbering xmlns:wpc="http://schemas.microsoft.com/office/word/2010/wordprocessingCanvas" xmlns:cx="http://schemas.microsoft.com/office/drawing/2014/chartex" xmlns:cx1="http://schemas.microsoft.com/office/drawing/2015/9/8/chartex" xmlns:cx2="http://schemas.microsoft.com/office/drawing/2015/10/21/chartex" xmlns:cx3="http://schemas.microsoft.com/office/drawing/2016/5/9/chartex" xmlns:cx4="http://schemas.microsoft.com/office/drawing/2016/5/10/chartex" xmlns:cx5="http://schemas.microsoft.com/office/drawing/2016/5/11/chartex" xmlns:cx6="http://schemas.microsoft.com/office/drawing/2016/5/12/chartex" xmlns:cx7="http://schemas.microsoft.com/office/drawing/2016/5/13/chartex" xmlns:cx8="http://schemas.microsoft.com/office/drawing/2016/5/14/chartex" xmlns:mc="http://schemas.openxmlformats.org/markup-compatibility/2006" xmlns:aink="http://schemas.microsoft.com/office/drawing/2016/ink" xmlns:am3d="http://schemas.microsoft.com/office/drawing/2017/model3d" xmlns:o="urn:schemas-microsoft-com:office:office" xmlns:oel="http://schemas.microsoft.com/office/2019/extlst" xmlns:r="http://schemas.openxmlformats.org/officeDocument/2006/relationships" xmlns:m="http://schemas.openxmlformats.org/officeDocument/2006/math" xmlns:v="urn:schemas-microsoft-com:vml" xmlns:wp14="http://schemas.microsoft.com/office/word/2010/wordprocessingDrawing" xmlns:wp="http://schemas.openxmlformats.org/drawingml/2006/wordprocessingDrawing" xmlns:w10="urn:schemas-microsoft-com:office:word" xmlns:w="http://schemas.openxmlformats.org/wordprocessingml/2006/main" xmlns:w14="http://schemas.microsoft.com/office/word/2010/wordml" xmlns:w15="http://schemas.microsoft.com/office/word/2012/wordml" xmlns:w16cex="http://schemas.microsoft.com/office/word/2018/wordml/cex" xmlns:w16cid="http://schemas.microsoft.com/office/word/2016/wordml/cid" xmlns:w16="http://schemas.microsoft.com/office/word/2018/wordml" xmlns:w16sdtdh="http://schemas.microsoft.com/office/word/2020/wordml/sdtdatahash" xmlns:w16se="http://schemas.microsoft.com/office/word/2015/wordml/symex" xmlns:wpg="http://schemas.microsoft.com/office/word/2010/wordprocessingGroup" xmlns:wpi="http://schemas.microsoft.com/office/word/2010/wordprocessingInk" xmlns:wne="http://schemas.microsoft.com/office/word/2006/wordml" xmlns:wps="http://schemas.microsoft.com/office/word/2010/wordprocessingShape" mc:Ignorable="w14 w15 w16se w16cid w16 w16cex w16sdtdh wp14">
+<w:numbering xmlns:wpc="http://schemas.microsoft.com/office/word/2010/wordprocessingCanvas" xmlns:cx="http://schemas.microsoft.com/office/drawing/2014/chartex" xmlns:cx1="http://schemas.microsoft.com/office/drawing/2015/9/8/chartex" xmlns:cx2="http://schemas.microsoft.com/office/drawing/2015/10/21/chartex" xmlns:cx3="http://schemas.microsoft.com/office/drawing/2016/5/9/chartex" xmlns:cx4="http://schemas.microsoft.com/office/drawing/2016/5/10/chartex" xmlns:cx5="http://schemas.microsoft.com/office/drawing/2016/5/11/chartex" xmlns:cx6="http://schemas.microsoft.com/office/drawing/2016/5/12/chartex" xmlns:cx7="http://schemas.microsoft.com/office/drawing/2016/5/13/chartex" xmlns:cx8="http://schemas.microsoft.com/office/drawing/2016/5/14/chartex" xmlns:mc="http://schemas.openxmlformats.org/markup-compatibility/2006" xmlns:aink="http://schemas.microsoft.com/office/drawing/2016/ink" xmlns:am3d="http://schemas.microsoft.com/office/drawing/2017/model3d" xmlns:o="urn:schemas-microsoft-com:office:office" xmlns:oel="http://schemas.microsoft.com/office/2019/extlst" xmlns:r="http://schemas.openxmlformats.org/officeDocument/2006/relationships" xmlns:m="http://schemas.openxmlformats.org/officeDocument/2006/math" xmlns:v="urn:schemas-microsoft-com:vml" xmlns:wp14="http://schemas.microsoft.com/office/word/2010/wordprocessingDrawing" xmlns:wp="http://schemas.openxmlformats.org/drawingml/2006/wordprocessingDrawing" xmlns:w10="urn:schemas-microsoft-com:office:word" xmlns:w="http://schemas.openxmlformats.org/wordprocessingml/2006/main" xmlns:w14="http://schemas.microsoft.com/office/word/2010/wordml" xmlns:w15="http://schemas.microsoft.com/office/word/2012/wordml" xmlns:w16cex="http://schemas.microsoft.com/office/word/2018/wordml/cex" xmlns:w16cid="http://schemas.microsoft.com/office/word/2016/wordml/cid" xmlns:w16="http://schemas.microsoft.com/office/word/2018/wordml" xmlns:w16du="http://schemas.microsoft.com/office/word/2023/wordml/word16du" xmlns:w16sdtdh="http://schemas.microsoft.com/office/word/2020/wordml/sdtdatahash" xmlns:w16se="http://schemas.microsoft.com/office/word/2015/wordml/symex" xmlns:wpg="http://schemas.microsoft.com/office/word/2010/wordprocessingGroup" xmlns:wpi="http://schemas.microsoft.com/office/word/2010/wordprocessingInk" xmlns:wne="http://schemas.microsoft.com/office/word/2006/wordml" xmlns:wps="http://schemas.microsoft.com/office/word/2010/wordprocessingShape" mc:Ignorable="w14 w15 w16se w16cid w16 w16cex w16sdtdh wp14">
   <w:abstractNum w:abstractNumId="0" w15:restartNumberingAfterBreak="0">
     <w:nsid w:val="FFFFFF7C"/>
     <w:multiLevelType w:val="singleLevel"/>
@@ -3501,7 +6133,6 @@
     <w:basedOn w:val="Normal"/>
     <w:next w:val="Normal"/>
     <w:uiPriority w:val="35"/>
-    <w:semiHidden/>
     <w:unhideWhenUsed/>
     <w:qFormat/>
     <w:rsid w:val="00FF2002"/>
@@ -4979,6 +7610,99 @@
       <w:ind w:firstLine="0"/>
       <w:jc w:val="center"/>
     </w:pPr>
+  </w:style>
+  <w:style w:type="table" w:styleId="PlainTable3">
+    <w:name w:val="Plain Table 3"/>
+    <w:basedOn w:val="TableNormal"/>
+    <w:uiPriority w:val="43"/>
+    <w:rsid w:val="00360C19"/>
+    <w:pPr>
+      <w:spacing w:line="240" w:lineRule="auto"/>
+    </w:pPr>
+    <w:tblPr>
+      <w:tblStyleRowBandSize w:val="1"/>
+      <w:tblStyleColBandSize w:val="1"/>
+    </w:tblPr>
+    <w:tblStylePr w:type="firstRow">
+      <w:rPr>
+        <w:b/>
+        <w:bCs/>
+        <w:caps/>
+      </w:rPr>
+      <w:tblPr/>
+      <w:tcPr>
+        <w:tcBorders>
+          <w:bottom w:val="single" w:sz="4" w:space="0" w:color="7F7F7F" w:themeColor="text1" w:themeTint="80"/>
+        </w:tcBorders>
+      </w:tcPr>
+    </w:tblStylePr>
+    <w:tblStylePr w:type="lastRow">
+      <w:rPr>
+        <w:b/>
+        <w:bCs/>
+        <w:caps/>
+      </w:rPr>
+      <w:tblPr/>
+      <w:tcPr>
+        <w:tcBorders>
+          <w:top w:val="nil"/>
+        </w:tcBorders>
+      </w:tcPr>
+    </w:tblStylePr>
+    <w:tblStylePr w:type="firstCol">
+      <w:rPr>
+        <w:b/>
+        <w:bCs/>
+        <w:caps/>
+      </w:rPr>
+      <w:tblPr/>
+      <w:tcPr>
+        <w:tcBorders>
+          <w:right w:val="single" w:sz="4" w:space="0" w:color="7F7F7F" w:themeColor="text1" w:themeTint="80"/>
+        </w:tcBorders>
+      </w:tcPr>
+    </w:tblStylePr>
+    <w:tblStylePr w:type="lastCol">
+      <w:rPr>
+        <w:b/>
+        <w:bCs/>
+        <w:caps/>
+      </w:rPr>
+      <w:tblPr/>
+      <w:tcPr>
+        <w:tcBorders>
+          <w:left w:val="nil"/>
+        </w:tcBorders>
+      </w:tcPr>
+    </w:tblStylePr>
+    <w:tblStylePr w:type="band1Vert">
+      <w:tblPr/>
+      <w:tcPr>
+        <w:shd w:val="clear" w:color="auto" w:fill="F2F2F2" w:themeFill="background1" w:themeFillShade="F2"/>
+      </w:tcPr>
+    </w:tblStylePr>
+    <w:tblStylePr w:type="band1Horz">
+      <w:tblPr/>
+      <w:tcPr>
+        <w:shd w:val="clear" w:color="auto" w:fill="F2F2F2" w:themeFill="background1" w:themeFillShade="F2"/>
+      </w:tcPr>
+    </w:tblStylePr>
+    <w:tblStylePr w:type="neCell">
+      <w:tblPr/>
+      <w:tcPr>
+        <w:tcBorders>
+          <w:left w:val="nil"/>
+        </w:tcBorders>
+      </w:tcPr>
+    </w:tblStylePr>
+    <w:tblStylePr w:type="nwCell">
+      <w:tblPr/>
+      <w:tcPr>
+        <w:tcBorders>
+          <w:right w:val="nil"/>
+        </w:tcBorders>
+      </w:tcPr>
+    </w:tblStylePr>
   </w:style>
 </w:styles>
 </file>
@@ -5955,7 +8679,7 @@
 </file>
 
 <file path=word/glossary/document.xml><?xml version="1.0" encoding="utf-8"?>
-<w:glossaryDocument xmlns:wpc="http://schemas.microsoft.com/office/word/2010/wordprocessingCanvas" xmlns:cx="http://schemas.microsoft.com/office/drawing/2014/chartex" xmlns:cx1="http://schemas.microsoft.com/office/drawing/2015/9/8/chartex" xmlns:cx2="http://schemas.microsoft.com/office/drawing/2015/10/21/chartex" xmlns:cx3="http://schemas.microsoft.com/office/drawing/2016/5/9/chartex" xmlns:cx4="http://schemas.microsoft.com/office/drawing/2016/5/10/chartex" xmlns:cx5="http://schemas.microsoft.com/office/drawing/2016/5/11/chartex" xmlns:cx6="http://schemas.microsoft.com/office/drawing/2016/5/12/chartex" xmlns:cx7="http://schemas.microsoft.com/office/drawing/2016/5/13/chartex" xmlns:cx8="http://schemas.microsoft.com/office/drawing/2016/5/14/chartex" xmlns:mc="http://schemas.openxmlformats.org/markup-compatibility/2006" xmlns:aink="http://schemas.microsoft.com/office/drawing/2016/ink" xmlns:am3d="http://schemas.microsoft.com/office/drawing/2017/model3d" xmlns:o="urn:schemas-microsoft-com:office:office" xmlns:oel="http://schemas.microsoft.com/office/2019/extlst" xmlns:r="http://schemas.openxmlformats.org/officeDocument/2006/relationships" xmlns:m="http://schemas.openxmlformats.org/officeDocument/2006/math" xmlns:v="urn:schemas-microsoft-com:vml" xmlns:wp14="http://schemas.microsoft.com/office/word/2010/wordprocessingDrawing" xmlns:wp="http://schemas.openxmlformats.org/drawingml/2006/wordprocessingDrawing" xmlns:w10="urn:schemas-microsoft-com:office:word" xmlns:w="http://schemas.openxmlformats.org/wordprocessingml/2006/main" xmlns:w14="http://schemas.microsoft.com/office/word/2010/wordml" xmlns:w15="http://schemas.microsoft.com/office/word/2012/wordml" xmlns:w16cex="http://schemas.microsoft.com/office/word/2018/wordml/cex" xmlns:w16cid="http://schemas.microsoft.com/office/word/2016/wordml/cid" xmlns:w16="http://schemas.microsoft.com/office/word/2018/wordml" xmlns:w16sdtdh="http://schemas.microsoft.com/office/word/2020/wordml/sdtdatahash" xmlns:w16se="http://schemas.microsoft.com/office/word/2015/wordml/symex" xmlns:wpg="http://schemas.microsoft.com/office/word/2010/wordprocessingGroup" xmlns:wpi="http://schemas.microsoft.com/office/word/2010/wordprocessingInk" xmlns:wne="http://schemas.microsoft.com/office/word/2006/wordml" xmlns:wps="http://schemas.microsoft.com/office/word/2010/wordprocessingShape" mc:Ignorable="w14 w15 w16se w16cid w16 w16cex w16sdtdh wp14">
+<w:glossaryDocument xmlns:wpc="http://schemas.microsoft.com/office/word/2010/wordprocessingCanvas" xmlns:cx="http://schemas.microsoft.com/office/drawing/2014/chartex" xmlns:cx1="http://schemas.microsoft.com/office/drawing/2015/9/8/chartex" xmlns:cx2="http://schemas.microsoft.com/office/drawing/2015/10/21/chartex" xmlns:cx3="http://schemas.microsoft.com/office/drawing/2016/5/9/chartex" xmlns:cx4="http://schemas.microsoft.com/office/drawing/2016/5/10/chartex" xmlns:cx5="http://schemas.microsoft.com/office/drawing/2016/5/11/chartex" xmlns:cx6="http://schemas.microsoft.com/office/drawing/2016/5/12/chartex" xmlns:cx7="http://schemas.microsoft.com/office/drawing/2016/5/13/chartex" xmlns:cx8="http://schemas.microsoft.com/office/drawing/2016/5/14/chartex" xmlns:mc="http://schemas.openxmlformats.org/markup-compatibility/2006" xmlns:aink="http://schemas.microsoft.com/office/drawing/2016/ink" xmlns:am3d="http://schemas.microsoft.com/office/drawing/2017/model3d" xmlns:o="urn:schemas-microsoft-com:office:office" xmlns:oel="http://schemas.microsoft.com/office/2019/extlst" xmlns:r="http://schemas.openxmlformats.org/officeDocument/2006/relationships" xmlns:m="http://schemas.openxmlformats.org/officeDocument/2006/math" xmlns:v="urn:schemas-microsoft-com:vml" xmlns:wp14="http://schemas.microsoft.com/office/word/2010/wordprocessingDrawing" xmlns:wp="http://schemas.openxmlformats.org/drawingml/2006/wordprocessingDrawing" xmlns:w10="urn:schemas-microsoft-com:office:word" xmlns:w="http://schemas.openxmlformats.org/wordprocessingml/2006/main" xmlns:w14="http://schemas.microsoft.com/office/word/2010/wordml" xmlns:w15="http://schemas.microsoft.com/office/word/2012/wordml" xmlns:w16cex="http://schemas.microsoft.com/office/word/2018/wordml/cex" xmlns:w16cid="http://schemas.microsoft.com/office/word/2016/wordml/cid" xmlns:w16="http://schemas.microsoft.com/office/word/2018/wordml" xmlns:w16du="http://schemas.microsoft.com/office/word/2023/wordml/word16du" xmlns:w16sdtdh="http://schemas.microsoft.com/office/word/2020/wordml/sdtdatahash" xmlns:w16se="http://schemas.microsoft.com/office/word/2015/wordml/symex" xmlns:wpg="http://schemas.microsoft.com/office/word/2010/wordprocessingGroup" xmlns:wpi="http://schemas.microsoft.com/office/word/2010/wordprocessingInk" xmlns:wne="http://schemas.microsoft.com/office/word/2006/wordml" xmlns:wps="http://schemas.microsoft.com/office/word/2010/wordprocessingShape" mc:Ignorable="w14 w15 w16se w16cid w16 w16cex w16sdtdh wp14">
   <w:docParts>
     <w:docPart>
       <w:docPartPr>
@@ -5979,32 +8703,6 @@
           </w:pPr>
           <w:r>
             <w:t>[Title Here, up to 12 Words, on One to Two Lines]</w:t>
-          </w:r>
-        </w:p>
-      </w:docPartBody>
-    </w:docPart>
-    <w:docPart>
-      <w:docPartPr>
-        <w:name w:val="71798A6F893A4FDB8BA3626B8BC77D91"/>
-        <w:category>
-          <w:name w:val="General"/>
-          <w:gallery w:val="placeholder"/>
-        </w:category>
-        <w:types>
-          <w:type w:val="bbPlcHdr"/>
-        </w:types>
-        <w:behaviors>
-          <w:behavior w:val="content"/>
-        </w:behaviors>
-        <w:guid w:val="{A49369A2-3BDD-4029-A039-F82A18B26952}"/>
-      </w:docPartPr>
-      <w:docPartBody>
-        <w:p>
-          <w:pPr>
-            <w:pStyle w:val="71798A6F893A4FDB8BA3626B8BC77D91"/>
-          </w:pPr>
-          <w:r>
-            <w:t>Abstract</w:t>
           </w:r>
         </w:p>
       </w:docPartBody>
@@ -7134,6 +9832,13 @@
     <w:pitch w:val="fixed"/>
     <w:sig w:usb0="E00006FF" w:usb1="0000FCFF" w:usb2="00000001" w:usb3="00000000" w:csb0="0000019F" w:csb1="00000000"/>
   </w:font>
+  <w:font w:name="Cambria Math">
+    <w:panose1 w:val="02040503050406030204"/>
+    <w:charset w:val="00"/>
+    <w:family w:val="roman"/>
+    <w:pitch w:val="variable"/>
+    <w:sig w:usb0="E00006FF" w:usb1="420024FF" w:usb2="02000000" w:usb3="00000000" w:csb0="0000019F" w:csb1="00000000"/>
+  </w:font>
   <w:font w:name="Calibri">
     <w:panose1 w:val="020F0502020204030204"/>
     <w:charset w:val="00"/>
@@ -7174,10 +9879,15 @@
   </w:compat>
   <w:rsids>
     <w:rsidRoot w:val="005658B8"/>
+    <w:rsid w:val="001701A9"/>
+    <w:rsid w:val="004E6E44"/>
+    <w:rsid w:val="005376BA"/>
     <w:rsid w:val="00542FEC"/>
     <w:rsid w:val="005658B8"/>
     <w:rsid w:val="008B33F1"/>
     <w:rsid w:val="00B872A7"/>
+    <w:rsid w:val="00D727AE"/>
+    <w:rsid w:val="00E34740"/>
   </w:rsids>
   <m:mathPr>
     <m:mathFont m:val="Cambria Math"/>
@@ -7830,6 +10540,16 @@
     <w:name w:val="C3949D4E98304020B14E6E816D5B3A78"/>
     <w:rsid w:val="005658B8"/>
   </w:style>
+  <w:style w:type="character" w:styleId="PlaceholderText">
+    <w:name w:val="Placeholder Text"/>
+    <w:basedOn w:val="DefaultParagraphFont"/>
+    <w:uiPriority w:val="99"/>
+    <w:semiHidden/>
+    <w:rsid w:val="005376BA"/>
+    <w:rPr>
+      <w:color w:val="404040" w:themeColor="text1" w:themeTint="BF"/>
+    </w:rPr>
+  </w:style>
 </w:styles>
 </file>
 

</xml_diff>